<commit_message>
commit fix on bins in numeric data type for tabs
</commit_message>
<xml_diff>
--- a/modules/AlchemerParser/docs/AlchemerParser Quick Start Guide.docx
+++ b/modules/AlchemerParser/docs/AlchemerParser Quick Start Guide.docx
@@ -28,145 +28,120 @@
           <w:lang w:eastAsia="en-GB"/>
           <w14:ligatures w14:val="none"/>
         </w:rPr>
-        <w:t xml:space="preserve">Quick Start Guide: Turas </w:t>
-      </w:r>
-      <w:proofErr w:type="spellStart"/>
-      <w:r>
+        <w:t>User Manual: Turas AlchemerParser Module</w:t>
+      </w:r>
+    </w:p>
+    <w:p>
+      <w:pPr>
+        <w:spacing w:before="100" w:beforeAutospacing="1" w:after="100" w:afterAutospacing="1"/>
+        <w:rPr>
+          <w:rFonts w:ascii="Times New Roman" w:eastAsia="Times New Roman" w:hAnsi="Times New Roman" w:cs="Times New Roman"/>
+          <w:kern w:val="0"/>
+          <w:lang w:eastAsia="en-GB"/>
+          <w14:ligatures w14:val="none"/>
+        </w:rPr>
+      </w:pPr>
+      <w:r>
+        <w:rPr>
+          <w:rFonts w:ascii="Times New Roman" w:eastAsia="Times New Roman" w:hAnsi="Times New Roman" w:cs="Times New Roman"/>
+          <w:kern w:val="0"/>
+          <w:lang w:eastAsia="en-GB"/>
+          <w14:ligatures w14:val="none"/>
+        </w:rPr>
+        <w:t>Comprehensive guide to using AlchemerParser for converting Alchemer survey files into Tabs-ready configuration.</w:t>
+      </w:r>
+    </w:p>
+    <w:p>
+      <w:pPr>
+        <w:rPr>
+          <w:rFonts w:ascii="Times New Roman" w:eastAsia="Times New Roman" w:hAnsi="Times New Roman" w:cs="Times New Roman"/>
+          <w:kern w:val="0"/>
+          <w:lang w:eastAsia="en-GB"/>
+          <w14:ligatures w14:val="none"/>
+        </w:rPr>
+      </w:pPr>
+      <w:r>
+        <w:rPr>
+          <w:rFonts w:ascii="Times New Roman" w:eastAsia="Times New Roman" w:hAnsi="Times New Roman" w:cs="Times New Roman"/>
+          <w:noProof/>
+          <w:kern w:val="0"/>
+          <w:lang w:eastAsia="en-GB"/>
+          <w14:ligatures w14:val="none"/>
+        </w:rPr>
+      </w:r>
+      <w:r>
+        <w:rPr>
+          <w:rFonts w:ascii="Times New Roman" w:eastAsia="Times New Roman" w:hAnsi="Times New Roman" w:cs="Times New Roman"/>
+          <w:noProof/>
+          <w:kern w:val="0"/>
+          <w:lang w:eastAsia="en-GB"/>
+          <w14:ligatures w14:val="none"/>
+        </w:rPr>
+        <w:pict w14:anchorId="421A8508">
+          <v:rect id="_x0000_i1026" alt="" style="width:451.3pt;height:.05pt;mso-width-percent:0;mso-height-percent:0;mso-width-percent:0;mso-height-percent:0" o:hralign="center" o:hrstd="t" o:hr="t" fillcolor="#a0a0a0" stroked="f"/>
+        </w:pict>
+      </w:r>
+    </w:p>
+    <w:p>
+      <w:pPr>
+        <w:spacing w:before="100" w:beforeAutospacing="1" w:after="100" w:afterAutospacing="1"/>
+        <w:outlineLvl w:val="1"/>
         <w:rPr>
           <w:rFonts w:ascii="Times New Roman" w:eastAsia="Times New Roman" w:hAnsi="Times New Roman" w:cs="Times New Roman"/>
           <w:b/>
           <w:bCs/>
-          <w:kern w:val="36"/>
-          <w:sz w:val="48"/>
-          <w:szCs w:val="48"/>
-          <w:lang w:eastAsia="en-GB"/>
-          <w14:ligatures w14:val="none"/>
-        </w:rPr>
-        <w:t>AlchemerParser</w:t>
-      </w:r>
-      <w:proofErr w:type="spellEnd"/>
+          <w:kern w:val="0"/>
+          <w:sz w:val="36"/>
+          <w:szCs w:val="36"/>
+          <w:lang w:eastAsia="en-GB"/>
+          <w14:ligatures w14:val="none"/>
+        </w:rPr>
+      </w:pPr>
       <w:r>
         <w:rPr>
           <w:rFonts w:ascii="Times New Roman" w:eastAsia="Times New Roman" w:hAnsi="Times New Roman" w:cs="Times New Roman"/>
           <w:b/>
           <w:bCs/>
-          <w:kern w:val="36"/>
-          <w:sz w:val="48"/>
-          <w:szCs w:val="48"/>
-          <w:lang w:eastAsia="en-GB"/>
-          <w14:ligatures w14:val="none"/>
-        </w:rPr>
-        <w:t xml:space="preserve"> Module</w:t>
-      </w:r>
-    </w:p>
-    <w:p>
-      <w:pPr>
-        <w:rPr>
-          <w:rFonts w:ascii="Times New Roman" w:eastAsia="Times New Roman" w:hAnsi="Times New Roman" w:cs="Times New Roman"/>
-          <w:i/>
-          <w:iCs/>
-          <w:kern w:val="0"/>
-          <w:lang w:eastAsia="en-GB"/>
-          <w14:ligatures w14:val="none"/>
-        </w:rPr>
-      </w:pPr>
-      <w:r>
-        <w:rPr>
-          <w:rFonts w:ascii="Times New Roman" w:eastAsia="Times New Roman" w:hAnsi="Times New Roman" w:cs="Times New Roman"/>
-          <w:i/>
-          <w:iCs/>
-          <w:kern w:val="0"/>
-          <w:lang w:eastAsia="en-GB"/>
-          <w14:ligatures w14:val="none"/>
-        </w:rPr>
-        <w:t>V10.0</w:t>
-      </w:r>
-    </w:p>
-    <w:p>
-      <w:pPr>
-        <w:rPr>
-          <w:rFonts w:ascii="Times New Roman" w:eastAsia="Times New Roman" w:hAnsi="Times New Roman" w:cs="Times New Roman"/>
-          <w:i/>
-          <w:iCs/>
-          <w:kern w:val="0"/>
-          <w:lang w:eastAsia="en-GB"/>
-          <w14:ligatures w14:val="none"/>
-        </w:rPr>
-      </w:pPr>
-      <w:r>
-        <w:rPr>
-          <w:rFonts w:ascii="Times New Roman" w:eastAsia="Times New Roman" w:hAnsi="Times New Roman" w:cs="Times New Roman"/>
-          <w:i/>
-          <w:iCs/>
-          <w:kern w:val="0"/>
-          <w:lang w:eastAsia="en-GB"/>
-          <w14:ligatures w14:val="none"/>
-        </w:rPr>
-        <w:t>Last updated: 4 December 2025</w:t>
-      </w:r>
-    </w:p>
-    <w:p>
-      <w:pPr>
-        <w:spacing w:before="100" w:beforeAutospacing="1" w:after="100" w:afterAutospacing="1"/>
-        <w:rPr>
-          <w:rFonts w:ascii="Times New Roman" w:eastAsia="Times New Roman" w:hAnsi="Times New Roman" w:cs="Times New Roman"/>
-          <w:kern w:val="0"/>
-          <w:lang w:eastAsia="en-GB"/>
-          <w14:ligatures w14:val="none"/>
-        </w:rPr>
-      </w:pPr>
-    </w:p>
-    <w:p>
-      <w:pPr>
-        <w:spacing w:before="100" w:beforeAutospacing="1" w:after="100" w:afterAutospacing="1"/>
-        <w:rPr>
-          <w:rFonts w:ascii="Times New Roman" w:eastAsia="Times New Roman" w:hAnsi="Times New Roman" w:cs="Times New Roman"/>
-          <w:kern w:val="0"/>
-          <w:lang w:eastAsia="en-GB"/>
-          <w14:ligatures w14:val="none"/>
-        </w:rPr>
-      </w:pPr>
-      <w:r>
-        <w:rPr>
-          <w:rFonts w:ascii="Times New Roman" w:eastAsia="Times New Roman" w:hAnsi="Times New Roman" w:cs="Times New Roman"/>
-          <w:kern w:val="0"/>
-          <w:lang w:eastAsia="en-GB"/>
-          <w14:ligatures w14:val="none"/>
-        </w:rPr>
-        <w:t xml:space="preserve">Get your first </w:t>
-      </w:r>
-      <w:proofErr w:type="spellStart"/>
-      <w:r>
-        <w:rPr>
-          <w:rFonts w:ascii="Times New Roman" w:eastAsia="Times New Roman" w:hAnsi="Times New Roman" w:cs="Times New Roman"/>
-          <w:kern w:val="0"/>
-          <w:lang w:eastAsia="en-GB"/>
-          <w14:ligatures w14:val="none"/>
-        </w:rPr>
-        <w:t>Alchemer</w:t>
-      </w:r>
-      <w:proofErr w:type="spellEnd"/>
-      <w:r>
-        <w:rPr>
-          <w:rFonts w:ascii="Times New Roman" w:eastAsia="Times New Roman" w:hAnsi="Times New Roman" w:cs="Times New Roman"/>
-          <w:kern w:val="0"/>
-          <w:lang w:eastAsia="en-GB"/>
-          <w14:ligatures w14:val="none"/>
-        </w:rPr>
-        <w:t xml:space="preserve"> survey parsed and ready for Tabs in under 10 minutes.</w:t>
-      </w:r>
-    </w:p>
-    <w:p>
-      <w:pPr>
-        <w:spacing w:before="100" w:beforeAutospacing="1" w:after="100" w:afterAutospacing="1"/>
-        <w:outlineLvl w:val="1"/>
+          <w:kern w:val="0"/>
+          <w:sz w:val="36"/>
+          <w:szCs w:val="36"/>
+          <w:lang w:eastAsia="en-GB"/>
+          <w14:ligatures w14:val="none"/>
+        </w:rPr>
+        <w:t>Quick Start (10 Minutes)</w:t>
+      </w:r>
+    </w:p>
+    <w:p>
+      <w:pPr>
+        <w:spacing w:before="100" w:beforeAutospacing="1" w:after="100" w:afterAutospacing="1"/>
+        <w:rPr>
+          <w:rFonts w:ascii="Times New Roman" w:eastAsia="Times New Roman" w:hAnsi="Times New Roman" w:cs="Times New Roman"/>
+          <w:kern w:val="0"/>
+          <w:lang w:eastAsia="en-GB"/>
+          <w14:ligatures w14:val="none"/>
+        </w:rPr>
+      </w:pPr>
+      <w:r>
+        <w:rPr>
+          <w:rFonts w:ascii="Times New Roman" w:eastAsia="Times New Roman" w:hAnsi="Times New Roman" w:cs="Times New Roman"/>
+          <w:kern w:val="0"/>
+          <w:lang w:eastAsia="en-GB"/>
+          <w14:ligatures w14:val="none"/>
+        </w:rPr>
+        <w:t>Get your first Alchemer survey parsed and ready for Tabs in under 10 minutes.</w:t>
+      </w:r>
+    </w:p>
+    <w:p>
+      <w:pPr>
+        <w:spacing w:before="100" w:beforeAutospacing="1" w:after="100" w:afterAutospacing="1"/>
+        <w:outlineLvl w:val="2"/>
         <w:rPr>
           <w:rFonts w:ascii="Times New Roman" w:eastAsia="Times New Roman" w:hAnsi="Times New Roman" w:cs="Times New Roman"/>
           <w:b/>
           <w:bCs/>
           <w:kern w:val="0"/>
-          <w:sz w:val="36"/>
-          <w:szCs w:val="36"/>
+          <w:sz w:val="27"/>
+          <w:szCs w:val="27"/>
           <w:lang w:eastAsia="en-GB"/>
           <w14:ligatures w14:val="none"/>
         </w:rPr>
@@ -177,8 +152,8 @@
           <w:b/>
           <w:bCs/>
           <w:kern w:val="0"/>
-          <w:sz w:val="36"/>
-          <w:szCs w:val="36"/>
+          <w:sz w:val="27"/>
+          <w:szCs w:val="27"/>
           <w:lang w:eastAsia="en-GB"/>
           <w14:ligatures w14:val="none"/>
         </w:rPr>
@@ -234,7 +209,6 @@
           <w14:ligatures w14:val="none"/>
         </w:rPr>
       </w:pPr>
-      <w:proofErr w:type="spellStart"/>
       <w:r>
         <w:rPr>
           <w:rFonts w:ascii="Courier New" w:eastAsia="Times New Roman" w:hAnsi="Courier New" w:cs="Courier New"/>
@@ -244,9 +218,165 @@
           <w:lang w:eastAsia="en-GB"/>
           <w14:ligatures w14:val="none"/>
         </w:rPr>
-        <w:t>install.packages</w:t>
-      </w:r>
-      <w:proofErr w:type="spellEnd"/>
+        <w:t>install.packages(c("readxl", "openxlsx", "officer", "shiny", "shinyFiles", "fs"))</w:t>
+      </w:r>
+    </w:p>
+    <w:p>
+      <w:pPr>
+        <w:spacing w:before="100" w:beforeAutospacing="1" w:after="100" w:afterAutospacing="1"/>
+        <w:outlineLvl w:val="2"/>
+        <w:rPr>
+          <w:rFonts w:ascii="Times New Roman" w:eastAsia="Times New Roman" w:hAnsi="Times New Roman" w:cs="Times New Roman"/>
+          <w:b/>
+          <w:bCs/>
+          <w:kern w:val="0"/>
+          <w:sz w:val="27"/>
+          <w:szCs w:val="27"/>
+          <w:lang w:eastAsia="en-GB"/>
+          <w14:ligatures w14:val="none"/>
+        </w:rPr>
+      </w:pPr>
+      <w:r>
+        <w:rPr>
+          <w:rFonts w:ascii="Times New Roman" w:eastAsia="Times New Roman" w:hAnsi="Times New Roman" w:cs="Times New Roman"/>
+          <w:b/>
+          <w:bCs/>
+          <w:kern w:val="0"/>
+          <w:sz w:val="27"/>
+          <w:szCs w:val="27"/>
+          <w:lang w:eastAsia="en-GB"/>
+          <w14:ligatures w14:val="none"/>
+        </w:rPr>
+        <w:t>Step 1: Export Files from Alchemer (5 minutes)</w:t>
+      </w:r>
+    </w:p>
+    <w:p>
+      <w:pPr>
+        <w:spacing w:before="100" w:beforeAutospacing="1" w:after="100" w:afterAutospacing="1"/>
+        <w:rPr>
+          <w:rFonts w:ascii="Times New Roman" w:eastAsia="Times New Roman" w:hAnsi="Times New Roman" w:cs="Times New Roman"/>
+          <w:kern w:val="0"/>
+          <w:lang w:eastAsia="en-GB"/>
+          <w14:ligatures w14:val="none"/>
+        </w:rPr>
+      </w:pPr>
+      <w:r>
+        <w:rPr>
+          <w:rFonts w:ascii="Times New Roman" w:eastAsia="Times New Roman" w:hAnsi="Times New Roman" w:cs="Times New Roman"/>
+          <w:kern w:val="0"/>
+          <w:lang w:eastAsia="en-GB"/>
+          <w14:ligatures w14:val="none"/>
+        </w:rPr>
+        <w:t>You need to export four files from your Alchemer survey to make three files to use in the parser:</w:t>
+      </w:r>
+    </w:p>
+    <w:p>
+      <w:pPr>
+        <w:spacing w:before="100" w:beforeAutospacing="1" w:after="100" w:afterAutospacing="1"/>
+        <w:outlineLvl w:val="3"/>
+        <w:rPr>
+          <w:rFonts w:ascii="Times New Roman" w:eastAsia="Times New Roman" w:hAnsi="Times New Roman" w:cs="Times New Roman"/>
+          <w:b/>
+          <w:bCs/>
+          <w:kern w:val="0"/>
+          <w:lang w:eastAsia="en-GB"/>
+          <w14:ligatures w14:val="none"/>
+        </w:rPr>
+      </w:pPr>
+      <w:r>
+        <w:rPr>
+          <w:rFonts w:ascii="Times New Roman" w:eastAsia="Times New Roman" w:hAnsi="Times New Roman" w:cs="Times New Roman"/>
+          <w:b/>
+          <w:bCs/>
+          <w:kern w:val="0"/>
+          <w:lang w:eastAsia="en-GB"/>
+          <w14:ligatures w14:val="none"/>
+        </w:rPr>
+        <w:t>1. Questionnaire Document</w:t>
+      </w:r>
+    </w:p>
+    <w:p>
+      <w:pPr>
+        <w:numPr>
+          <w:ilvl w:val="0"/>
+          <w:numId w:val="9"/>
+        </w:numPr>
+        <w:spacing w:before="100" w:beforeAutospacing="1" w:after="100" w:afterAutospacing="1"/>
+        <w:rPr>
+          <w:rFonts w:ascii="Times New Roman" w:eastAsia="Times New Roman" w:hAnsi="Times New Roman" w:cs="Times New Roman"/>
+          <w:kern w:val="0"/>
+          <w:lang w:eastAsia="en-GB"/>
+          <w14:ligatures w14:val="none"/>
+        </w:rPr>
+      </w:pPr>
+      <w:r>
+        <w:rPr>
+          <w:rFonts w:ascii="Times New Roman" w:eastAsia="Times New Roman" w:hAnsi="Times New Roman" w:cs="Times New Roman"/>
+          <w:kern w:val="0"/>
+          <w:lang w:eastAsia="en-GB"/>
+          <w14:ligatures w14:val="none"/>
+        </w:rPr>
+        <w:t>Go to Survey → Tools → Download Survey</w:t>
+      </w:r>
+    </w:p>
+    <w:p>
+      <w:pPr>
+        <w:numPr>
+          <w:ilvl w:val="0"/>
+          <w:numId w:val="9"/>
+        </w:numPr>
+        <w:spacing w:before="100" w:beforeAutospacing="1" w:after="100" w:afterAutospacing="1"/>
+        <w:rPr>
+          <w:rFonts w:ascii="Times New Roman" w:eastAsia="Times New Roman" w:hAnsi="Times New Roman" w:cs="Times New Roman"/>
+          <w:kern w:val="0"/>
+          <w:lang w:eastAsia="en-GB"/>
+          <w14:ligatures w14:val="none"/>
+        </w:rPr>
+      </w:pPr>
+      <w:r>
+        <w:rPr>
+          <w:rFonts w:ascii="Times New Roman" w:eastAsia="Times New Roman" w:hAnsi="Times New Roman" w:cs="Times New Roman"/>
+          <w:kern w:val="0"/>
+          <w:lang w:eastAsia="en-GB"/>
+          <w14:ligatures w14:val="none"/>
+        </w:rPr>
+        <w:t xml:space="preserve">Click </w:t>
+      </w:r>
+      <w:r>
+        <w:rPr>
+          <w:rFonts w:ascii="Times New Roman" w:eastAsia="Times New Roman" w:hAnsi="Times New Roman" w:cs="Times New Roman"/>
+          <w:b/>
+          <w:bCs/>
+          <w:kern w:val="0"/>
+          <w:lang w:eastAsia="en-GB"/>
+          <w14:ligatures w14:val="none"/>
+        </w:rPr>
+        <w:t>Download Word File</w:t>
+      </w:r>
+    </w:p>
+    <w:p>
+      <w:pPr>
+        <w:numPr>
+          <w:ilvl w:val="0"/>
+          <w:numId w:val="9"/>
+        </w:numPr>
+        <w:spacing w:before="100" w:beforeAutospacing="1" w:after="100" w:afterAutospacing="1"/>
+        <w:rPr>
+          <w:rFonts w:ascii="Times New Roman" w:eastAsia="Times New Roman" w:hAnsi="Times New Roman" w:cs="Times New Roman"/>
+          <w:kern w:val="0"/>
+          <w:lang w:eastAsia="en-GB"/>
+          <w14:ligatures w14:val="none"/>
+        </w:rPr>
+      </w:pPr>
+      <w:r>
+        <w:rPr>
+          <w:rFonts w:ascii="Times New Roman" w:eastAsia="Times New Roman" w:hAnsi="Times New Roman" w:cs="Times New Roman"/>
+          <w:kern w:val="0"/>
+          <w:lang w:eastAsia="en-GB"/>
+          <w14:ligatures w14:val="none"/>
+        </w:rPr>
+        <w:t xml:space="preserve">Save as: </w:t>
+      </w:r>
       <w:r>
         <w:rPr>
           <w:rFonts w:ascii="Courier New" w:eastAsia="Times New Roman" w:hAnsi="Courier New" w:cs="Courier New"/>
@@ -256,9 +386,225 @@
           <w:lang w:eastAsia="en-GB"/>
           <w14:ligatures w14:val="none"/>
         </w:rPr>
-        <w:t>(c("</w:t>
-      </w:r>
-      <w:proofErr w:type="spellStart"/>
+        <w:t>{ProjectName}_questionnaire.docx</w:t>
+      </w:r>
+    </w:p>
+    <w:p>
+      <w:pPr>
+        <w:numPr>
+          <w:ilvl w:val="0"/>
+          <w:numId w:val="9"/>
+        </w:numPr>
+        <w:spacing w:before="100" w:beforeAutospacing="1" w:after="100" w:afterAutospacing="1"/>
+        <w:rPr>
+          <w:rFonts w:ascii="Times New Roman" w:eastAsia="Times New Roman" w:hAnsi="Times New Roman" w:cs="Times New Roman"/>
+          <w:kern w:val="0"/>
+          <w:lang w:eastAsia="en-GB"/>
+          <w14:ligatures w14:val="none"/>
+        </w:rPr>
+      </w:pPr>
+      <w:r>
+        <w:rPr>
+          <w:rFonts w:ascii="Times New Roman" w:eastAsia="Times New Roman" w:hAnsi="Times New Roman" w:cs="Times New Roman"/>
+          <w:kern w:val="0"/>
+          <w:lang w:eastAsia="en-GB"/>
+          <w14:ligatures w14:val="none"/>
+        </w:rPr>
+        <w:t>(Note: Alchemer may download as .doc file - you need to save it as a .docx file)</w:t>
+      </w:r>
+    </w:p>
+    <w:p>
+      <w:pPr>
+        <w:spacing w:before="100" w:beforeAutospacing="1" w:after="100" w:afterAutospacing="1"/>
+        <w:outlineLvl w:val="3"/>
+        <w:rPr>
+          <w:rFonts w:ascii="Times New Roman" w:eastAsia="Times New Roman" w:hAnsi="Times New Roman" w:cs="Times New Roman"/>
+          <w:b/>
+          <w:bCs/>
+          <w:kern w:val="0"/>
+          <w:lang w:eastAsia="en-GB"/>
+          <w14:ligatures w14:val="none"/>
+        </w:rPr>
+      </w:pPr>
+      <w:r>
+        <w:rPr>
+          <w:rFonts w:ascii="Times New Roman" w:eastAsia="Times New Roman" w:hAnsi="Times New Roman" w:cs="Times New Roman"/>
+          <w:b/>
+          <w:bCs/>
+          <w:kern w:val="0"/>
+          <w:lang w:eastAsia="en-GB"/>
+          <w14:ligatures w14:val="none"/>
+        </w:rPr>
+        <w:t>2. Data Export Map</w:t>
+      </w:r>
+    </w:p>
+    <w:p>
+      <w:pPr>
+        <w:numPr>
+          <w:ilvl w:val="0"/>
+          <w:numId w:val="10"/>
+        </w:numPr>
+        <w:spacing w:before="100" w:beforeAutospacing="1" w:after="100" w:afterAutospacing="1"/>
+        <w:rPr>
+          <w:rFonts w:ascii="Times New Roman" w:eastAsia="Times New Roman" w:hAnsi="Times New Roman" w:cs="Times New Roman"/>
+          <w:kern w:val="0"/>
+          <w:lang w:eastAsia="en-GB"/>
+          <w14:ligatures w14:val="none"/>
+        </w:rPr>
+      </w:pPr>
+      <w:r>
+        <w:rPr>
+          <w:rFonts w:ascii="Times New Roman" w:eastAsia="Times New Roman" w:hAnsi="Times New Roman" w:cs="Times New Roman"/>
+          <w:kern w:val="0"/>
+          <w:lang w:eastAsia="en-GB"/>
+          <w14:ligatures w14:val="none"/>
+        </w:rPr>
+        <w:t>Go to Survey → Results → Exports</w:t>
+      </w:r>
+    </w:p>
+    <w:p>
+      <w:pPr>
+        <w:numPr>
+          <w:ilvl w:val="0"/>
+          <w:numId w:val="10"/>
+        </w:numPr>
+        <w:spacing w:before="100" w:beforeAutospacing="1" w:after="100" w:afterAutospacing="1"/>
+        <w:rPr>
+          <w:rFonts w:ascii="Times New Roman" w:eastAsia="Times New Roman" w:hAnsi="Times New Roman" w:cs="Times New Roman"/>
+          <w:kern w:val="0"/>
+          <w:lang w:eastAsia="en-GB"/>
+          <w14:ligatures w14:val="none"/>
+        </w:rPr>
+      </w:pPr>
+      <w:r>
+        <w:rPr>
+          <w:rFonts w:ascii="Times New Roman" w:eastAsia="Times New Roman" w:hAnsi="Times New Roman" w:cs="Times New Roman"/>
+          <w:kern w:val="0"/>
+          <w:lang w:eastAsia="en-GB"/>
+          <w14:ligatures w14:val="none"/>
+        </w:rPr>
+        <w:t xml:space="preserve">Create new export with all the columns you want in your data file (exclude columns you don't want and fields like URL variables, IP address etc... unless you plan to keep them in data for analysis) </w:t>
+      </w:r>
+    </w:p>
+    <w:p>
+      <w:pPr>
+        <w:numPr>
+          <w:ilvl w:val="0"/>
+          <w:numId w:val="10"/>
+        </w:numPr>
+        <w:spacing w:before="100" w:beforeAutospacing="1" w:after="100" w:afterAutospacing="1"/>
+        <w:rPr>
+          <w:rFonts w:ascii="Times New Roman" w:eastAsia="Times New Roman" w:hAnsi="Times New Roman" w:cs="Times New Roman"/>
+          <w:kern w:val="0"/>
+          <w:lang w:eastAsia="en-GB"/>
+          <w14:ligatures w14:val="none"/>
+        </w:rPr>
+      </w:pPr>
+      <w:r>
+        <w:rPr>
+          <w:rFonts w:ascii="Times New Roman" w:eastAsia="Times New Roman" w:hAnsi="Times New Roman" w:cs="Times New Roman"/>
+          <w:kern w:val="0"/>
+          <w:lang w:eastAsia="en-GB"/>
+          <w14:ligatures w14:val="none"/>
+        </w:rPr>
+        <w:t>Click Customize Report → Settings → Header format → Show Question numbers</w:t>
+      </w:r>
+    </w:p>
+    <w:p>
+      <w:pPr>
+        <w:numPr>
+          <w:ilvl w:val="0"/>
+          <w:numId w:val="10"/>
+        </w:numPr>
+        <w:spacing w:before="100" w:beforeAutospacing="1" w:after="100" w:afterAutospacing="1"/>
+        <w:rPr>
+          <w:rFonts w:ascii="Times New Roman" w:eastAsia="Times New Roman" w:hAnsi="Times New Roman" w:cs="Times New Roman"/>
+          <w:kern w:val="0"/>
+          <w:lang w:eastAsia="en-GB"/>
+          <w14:ligatures w14:val="none"/>
+        </w:rPr>
+      </w:pPr>
+      <w:r>
+        <w:rPr>
+          <w:rFonts w:ascii="Times New Roman" w:eastAsia="Times New Roman" w:hAnsi="Times New Roman" w:cs="Times New Roman"/>
+          <w:kern w:val="0"/>
+          <w:lang w:eastAsia="en-GB"/>
+          <w14:ligatures w14:val="none"/>
+        </w:rPr>
+        <w:t xml:space="preserve">Download the export </w:t>
+      </w:r>
+    </w:p>
+    <w:p>
+      <w:pPr>
+        <w:numPr>
+          <w:ilvl w:val="0"/>
+          <w:numId w:val="10"/>
+        </w:numPr>
+        <w:spacing w:before="100" w:beforeAutospacing="1" w:after="100" w:afterAutospacing="1"/>
+        <w:rPr>
+          <w:rFonts w:ascii="Times New Roman" w:eastAsia="Times New Roman" w:hAnsi="Times New Roman" w:cs="Times New Roman"/>
+          <w:kern w:val="0"/>
+          <w:lang w:eastAsia="en-GB"/>
+          <w14:ligatures w14:val="none"/>
+        </w:rPr>
+      </w:pPr>
+      <w:r>
+        <w:rPr>
+          <w:rFonts w:ascii="Times New Roman" w:eastAsia="Times New Roman" w:hAnsi="Times New Roman" w:cs="Times New Roman"/>
+          <w:kern w:val="0"/>
+          <w:lang w:eastAsia="en-GB"/>
+          <w14:ligatures w14:val="none"/>
+        </w:rPr>
+        <w:t>Repeat: Click Customize Report → Settings → Header format → Show Question ID</w:t>
+      </w:r>
+    </w:p>
+    <w:p>
+      <w:pPr>
+        <w:numPr>
+          <w:ilvl w:val="0"/>
+          <w:numId w:val="10"/>
+        </w:numPr>
+        <w:spacing w:before="100" w:beforeAutospacing="1" w:after="100" w:afterAutospacing="1"/>
+        <w:rPr>
+          <w:rFonts w:ascii="Times New Roman" w:eastAsia="Times New Roman" w:hAnsi="Times New Roman" w:cs="Times New Roman"/>
+          <w:kern w:val="0"/>
+          <w:lang w:eastAsia="en-GB"/>
+          <w14:ligatures w14:val="none"/>
+        </w:rPr>
+      </w:pPr>
+      <w:r>
+        <w:rPr>
+          <w:rFonts w:ascii="Times New Roman" w:eastAsia="Times New Roman" w:hAnsi="Times New Roman" w:cs="Times New Roman"/>
+          <w:kern w:val="0"/>
+          <w:lang w:eastAsia="en-GB"/>
+          <w14:ligatures w14:val="none"/>
+        </w:rPr>
+        <w:t xml:space="preserve">Download the export </w:t>
+      </w:r>
+    </w:p>
+    <w:p>
+      <w:pPr>
+        <w:numPr>
+          <w:ilvl w:val="0"/>
+          <w:numId w:val="10"/>
+        </w:numPr>
+        <w:spacing w:before="100" w:beforeAutospacing="1" w:after="100" w:afterAutospacing="1"/>
+        <w:rPr>
+          <w:rFonts w:ascii="Times New Roman" w:eastAsia="Times New Roman" w:hAnsi="Times New Roman" w:cs="Times New Roman"/>
+          <w:kern w:val="0"/>
+          <w:lang w:eastAsia="en-GB"/>
+          <w14:ligatures w14:val="none"/>
+        </w:rPr>
+      </w:pPr>
+      <w:r>
+        <w:rPr>
+          <w:rFonts w:ascii="Times New Roman" w:eastAsia="Times New Roman" w:hAnsi="Times New Roman" w:cs="Times New Roman"/>
+          <w:kern w:val="0"/>
+          <w:lang w:eastAsia="en-GB"/>
+          <w14:ligatures w14:val="none"/>
+        </w:rPr>
+        <w:t xml:space="preserve">Create a file </w:t>
+      </w:r>
       <w:r>
         <w:rPr>
           <w:rFonts w:ascii="Courier New" w:eastAsia="Times New Roman" w:hAnsi="Courier New" w:cs="Courier New"/>
@@ -268,9 +614,174 @@
           <w:lang w:eastAsia="en-GB"/>
           <w14:ligatures w14:val="none"/>
         </w:rPr>
-        <w:t>readxl</w:t>
-      </w:r>
-      <w:proofErr w:type="spellEnd"/>
+        <w:t>{ProjectName}_data_export_map.xlsx</w:t>
+      </w:r>
+    </w:p>
+    <w:p>
+      <w:pPr>
+        <w:numPr>
+          <w:ilvl w:val="0"/>
+          <w:numId w:val="10"/>
+        </w:numPr>
+        <w:spacing w:before="100" w:beforeAutospacing="1" w:after="100" w:afterAutospacing="1"/>
+        <w:rPr>
+          <w:rFonts w:ascii="Times New Roman" w:eastAsia="Times New Roman" w:hAnsi="Times New Roman" w:cs="Times New Roman"/>
+          <w:kern w:val="0"/>
+          <w:lang w:eastAsia="en-GB"/>
+          <w14:ligatures w14:val="none"/>
+        </w:rPr>
+      </w:pPr>
+      <w:r>
+        <w:rPr>
+          <w:rFonts w:ascii="Times New Roman" w:eastAsia="Times New Roman" w:hAnsi="Times New Roman" w:cs="Times New Roman"/>
+          <w:kern w:val="0"/>
+          <w:lang w:eastAsia="en-GB"/>
+          <w14:ligatures w14:val="none"/>
+        </w:rPr>
+        <w:t>In Cell A1: Type "data export with question numbers" - then copy the Question number export header row - in cell B1 on</w:t>
+      </w:r>
+    </w:p>
+    <w:p>
+      <w:pPr>
+        <w:numPr>
+          <w:ilvl w:val="0"/>
+          <w:numId w:val="10"/>
+        </w:numPr>
+        <w:spacing w:before="100" w:beforeAutospacing="1" w:after="100" w:afterAutospacing="1"/>
+        <w:rPr>
+          <w:rFonts w:ascii="Times New Roman" w:eastAsia="Times New Roman" w:hAnsi="Times New Roman" w:cs="Times New Roman"/>
+          <w:kern w:val="0"/>
+          <w:lang w:eastAsia="en-GB"/>
+          <w14:ligatures w14:val="none"/>
+        </w:rPr>
+      </w:pPr>
+      <w:r>
+        <w:rPr>
+          <w:rFonts w:ascii="Times New Roman" w:eastAsia="Times New Roman" w:hAnsi="Times New Roman" w:cs="Times New Roman"/>
+          <w:kern w:val="0"/>
+          <w:lang w:eastAsia="en-GB"/>
+          <w14:ligatures w14:val="none"/>
+        </w:rPr>
+        <w:t>In Cell A2: Type "data export with question ids" - then copy the Question id export header row in cell B2 on</w:t>
+      </w:r>
+    </w:p>
+    <w:p>
+      <w:pPr>
+        <w:spacing w:before="100" w:beforeAutospacing="1" w:after="100" w:afterAutospacing="1"/>
+        <w:rPr>
+          <w:rFonts w:ascii="Times New Roman" w:eastAsia="Times New Roman" w:hAnsi="Times New Roman" w:cs="Times New Roman"/>
+          <w:kern w:val="0"/>
+          <w:lang w:eastAsia="en-GB"/>
+          <w14:ligatures w14:val="none"/>
+        </w:rPr>
+      </w:pPr>
+      <w:r>
+        <w:rPr>
+          <w:rFonts w:ascii="Times New Roman" w:eastAsia="Times New Roman" w:hAnsi="Times New Roman" w:cs="Times New Roman"/>
+          <w:kern w:val="0"/>
+          <w:lang w:eastAsia="en-GB"/>
+          <w14:ligatures w14:val="none"/>
+        </w:rPr>
+        <w:lastRenderedPageBreak/>
+        <w:t>Note this needs 2 rows Row1 = data export with Question number Row2 = data export with Question ID. Do not include any data - just the headers.</w:t>
+      </w:r>
+    </w:p>
+    <w:p>
+      <w:pPr>
+        <w:spacing w:before="100" w:beforeAutospacing="1" w:after="100" w:afterAutospacing="1"/>
+        <w:outlineLvl w:val="3"/>
+        <w:rPr>
+          <w:rFonts w:ascii="Times New Roman" w:eastAsia="Times New Roman" w:hAnsi="Times New Roman" w:cs="Times New Roman"/>
+          <w:b/>
+          <w:bCs/>
+          <w:kern w:val="0"/>
+          <w:lang w:eastAsia="en-GB"/>
+          <w14:ligatures w14:val="none"/>
+        </w:rPr>
+      </w:pPr>
+      <w:r>
+        <w:rPr>
+          <w:rFonts w:ascii="Times New Roman" w:eastAsia="Times New Roman" w:hAnsi="Times New Roman" w:cs="Times New Roman"/>
+          <w:b/>
+          <w:bCs/>
+          <w:kern w:val="0"/>
+          <w:lang w:eastAsia="en-GB"/>
+          <w14:ligatures w14:val="none"/>
+        </w:rPr>
+        <w:t>3. Translation Export</w:t>
+      </w:r>
+    </w:p>
+    <w:p>
+      <w:pPr>
+        <w:numPr>
+          <w:ilvl w:val="0"/>
+          <w:numId w:val="11"/>
+        </w:numPr>
+        <w:spacing w:before="100" w:beforeAutospacing="1" w:after="100" w:afterAutospacing="1"/>
+        <w:rPr>
+          <w:rFonts w:ascii="Times New Roman" w:eastAsia="Times New Roman" w:hAnsi="Times New Roman" w:cs="Times New Roman"/>
+          <w:kern w:val="0"/>
+          <w:lang w:eastAsia="en-GB"/>
+          <w14:ligatures w14:val="none"/>
+        </w:rPr>
+      </w:pPr>
+      <w:r>
+        <w:rPr>
+          <w:rFonts w:ascii="Times New Roman" w:eastAsia="Times New Roman" w:hAnsi="Times New Roman" w:cs="Times New Roman"/>
+          <w:kern w:val="0"/>
+          <w:lang w:eastAsia="en-GB"/>
+          <w14:ligatures w14:val="none"/>
+        </w:rPr>
+        <w:t>Go to Tools → Text and Translations</w:t>
+      </w:r>
+    </w:p>
+    <w:p>
+      <w:pPr>
+        <w:numPr>
+          <w:ilvl w:val="0"/>
+          <w:numId w:val="11"/>
+        </w:numPr>
+        <w:spacing w:before="100" w:beforeAutospacing="1" w:after="100" w:afterAutospacing="1"/>
+        <w:rPr>
+          <w:rFonts w:ascii="Times New Roman" w:eastAsia="Times New Roman" w:hAnsi="Times New Roman" w:cs="Times New Roman"/>
+          <w:kern w:val="0"/>
+          <w:lang w:eastAsia="en-GB"/>
+          <w14:ligatures w14:val="none"/>
+        </w:rPr>
+      </w:pPr>
+      <w:r>
+        <w:rPr>
+          <w:rFonts w:ascii="Times New Roman" w:eastAsia="Times New Roman" w:hAnsi="Times New Roman" w:cs="Times New Roman"/>
+          <w:kern w:val="0"/>
+          <w:lang w:eastAsia="en-GB"/>
+          <w14:ligatures w14:val="none"/>
+        </w:rPr>
+        <w:t>click on English → Export Fields for Translation</w:t>
+      </w:r>
+    </w:p>
+    <w:p>
+      <w:pPr>
+        <w:numPr>
+          <w:ilvl w:val="0"/>
+          <w:numId w:val="11"/>
+        </w:numPr>
+        <w:spacing w:before="100" w:beforeAutospacing="1" w:after="100" w:afterAutospacing="1"/>
+        <w:rPr>
+          <w:rFonts w:ascii="Times New Roman" w:eastAsia="Times New Roman" w:hAnsi="Times New Roman" w:cs="Times New Roman"/>
+          <w:kern w:val="0"/>
+          <w:lang w:eastAsia="en-GB"/>
+          <w14:ligatures w14:val="none"/>
+        </w:rPr>
+      </w:pPr>
+      <w:r>
+        <w:rPr>
+          <w:rFonts w:ascii="Times New Roman" w:eastAsia="Times New Roman" w:hAnsi="Times New Roman" w:cs="Times New Roman"/>
+          <w:kern w:val="0"/>
+          <w:lang w:eastAsia="en-GB"/>
+          <w14:ligatures w14:val="none"/>
+        </w:rPr>
+        <w:t xml:space="preserve">Save as: </w:t>
+      </w:r>
       <w:r>
         <w:rPr>
           <w:rFonts w:ascii="Courier New" w:eastAsia="Times New Roman" w:hAnsi="Courier New" w:cs="Courier New"/>
@@ -280,772 +791,109 @@
           <w:lang w:eastAsia="en-GB"/>
           <w14:ligatures w14:val="none"/>
         </w:rPr>
-        <w:t>", "</w:t>
-      </w:r>
-      <w:proofErr w:type="spellStart"/>
-      <w:r>
-        <w:rPr>
-          <w:rFonts w:ascii="Courier New" w:eastAsia="Times New Roman" w:hAnsi="Courier New" w:cs="Courier New"/>
-          <w:kern w:val="0"/>
-          <w:sz w:val="20"/>
-          <w:szCs w:val="20"/>
-          <w:lang w:eastAsia="en-GB"/>
-          <w14:ligatures w14:val="none"/>
-        </w:rPr>
-        <w:t>openxlsx</w:t>
-      </w:r>
-      <w:proofErr w:type="spellEnd"/>
-      <w:r>
-        <w:rPr>
-          <w:rFonts w:ascii="Courier New" w:eastAsia="Times New Roman" w:hAnsi="Courier New" w:cs="Courier New"/>
-          <w:kern w:val="0"/>
-          <w:sz w:val="20"/>
-          <w:szCs w:val="20"/>
-          <w:lang w:eastAsia="en-GB"/>
-          <w14:ligatures w14:val="none"/>
-        </w:rPr>
-        <w:t>", "officer", "shiny", "</w:t>
-      </w:r>
-      <w:proofErr w:type="spellStart"/>
-      <w:r>
-        <w:rPr>
-          <w:rFonts w:ascii="Courier New" w:eastAsia="Times New Roman" w:hAnsi="Courier New" w:cs="Courier New"/>
-          <w:kern w:val="0"/>
-          <w:sz w:val="20"/>
-          <w:szCs w:val="20"/>
-          <w:lang w:eastAsia="en-GB"/>
-          <w14:ligatures w14:val="none"/>
-        </w:rPr>
-        <w:t>shinyFiles</w:t>
-      </w:r>
-      <w:proofErr w:type="spellEnd"/>
-      <w:r>
-        <w:rPr>
-          <w:rFonts w:ascii="Courier New" w:eastAsia="Times New Roman" w:hAnsi="Courier New" w:cs="Courier New"/>
-          <w:kern w:val="0"/>
-          <w:sz w:val="20"/>
-          <w:szCs w:val="20"/>
-          <w:lang w:eastAsia="en-GB"/>
-          <w14:ligatures w14:val="none"/>
-        </w:rPr>
-        <w:t>", "fs"))</w:t>
-      </w:r>
-    </w:p>
-    <w:p>
-      <w:pPr>
-        <w:spacing w:before="100" w:beforeAutospacing="1" w:after="100" w:afterAutospacing="1"/>
-        <w:outlineLvl w:val="1"/>
+        <w:t>{ProjectName}_translation-export.xlsx</w:t>
+      </w:r>
+    </w:p>
+    <w:p>
+      <w:pPr>
+        <w:numPr>
+          <w:ilvl w:val="0"/>
+          <w:numId w:val="11"/>
+        </w:numPr>
+        <w:spacing w:before="100" w:beforeAutospacing="1" w:after="100" w:afterAutospacing="1"/>
+        <w:rPr>
+          <w:rFonts w:ascii="Times New Roman" w:eastAsia="Times New Roman" w:hAnsi="Times New Roman" w:cs="Times New Roman"/>
+          <w:kern w:val="0"/>
+          <w:lang w:eastAsia="en-GB"/>
+          <w14:ligatures w14:val="none"/>
+        </w:rPr>
+      </w:pPr>
+      <w:r>
+        <w:rPr>
+          <w:rFonts w:ascii="Times New Roman" w:eastAsia="Times New Roman" w:hAnsi="Times New Roman" w:cs="Times New Roman"/>
+          <w:kern w:val="0"/>
+          <w:lang w:eastAsia="en-GB"/>
+          <w14:ligatures w14:val="none"/>
+        </w:rPr>
+        <w:t>delete all rows below the thank you.</w:t>
+      </w:r>
+    </w:p>
+    <w:p>
+      <w:pPr>
+        <w:spacing w:before="100" w:beforeAutospacing="1" w:after="100" w:afterAutospacing="1"/>
+        <w:rPr>
+          <w:rFonts w:ascii="Times New Roman" w:eastAsia="Times New Roman" w:hAnsi="Times New Roman" w:cs="Times New Roman"/>
+          <w:kern w:val="0"/>
+          <w:lang w:eastAsia="en-GB"/>
+          <w14:ligatures w14:val="none"/>
+        </w:rPr>
+      </w:pPr>
+      <w:r>
         <w:rPr>
           <w:rFonts w:ascii="Times New Roman" w:eastAsia="Times New Roman" w:hAnsi="Times New Roman" w:cs="Times New Roman"/>
           <w:b/>
           <w:bCs/>
           <w:kern w:val="0"/>
-          <w:sz w:val="36"/>
-          <w:szCs w:val="36"/>
-          <w:lang w:eastAsia="en-GB"/>
-          <w14:ligatures w14:val="none"/>
-        </w:rPr>
-      </w:pPr>
-      <w:r>
+          <w:lang w:eastAsia="en-GB"/>
+          <w14:ligatures w14:val="none"/>
+        </w:rPr>
+        <w:t>Important:</w:t>
+      </w:r>
+      <w:r>
+        <w:rPr>
+          <w:rFonts w:ascii="Times New Roman" w:eastAsia="Times New Roman" w:hAnsi="Times New Roman" w:cs="Times New Roman"/>
+          <w:kern w:val="0"/>
+          <w:lang w:eastAsia="en-GB"/>
+          <w14:ligatures w14:val="none"/>
+        </w:rPr>
+        <w:t xml:space="preserve"> All three files must use the same project name prefix.</w:t>
+      </w:r>
+    </w:p>
+    <w:p>
+      <w:pPr>
+        <w:spacing w:before="100" w:beforeAutospacing="1" w:after="100" w:afterAutospacing="1"/>
+        <w:outlineLvl w:val="2"/>
         <w:rPr>
           <w:rFonts w:ascii="Times New Roman" w:eastAsia="Times New Roman" w:hAnsi="Times New Roman" w:cs="Times New Roman"/>
           <w:b/>
           <w:bCs/>
           <w:kern w:val="0"/>
-          <w:sz w:val="36"/>
-          <w:szCs w:val="36"/>
-          <w:lang w:eastAsia="en-GB"/>
-          <w14:ligatures w14:val="none"/>
-        </w:rPr>
-        <w:t xml:space="preserve">Step 1: Export Files from </w:t>
-      </w:r>
-      <w:proofErr w:type="spellStart"/>
+          <w:sz w:val="27"/>
+          <w:szCs w:val="27"/>
+          <w:lang w:eastAsia="en-GB"/>
+          <w14:ligatures w14:val="none"/>
+        </w:rPr>
+      </w:pPr>
       <w:r>
         <w:rPr>
           <w:rFonts w:ascii="Times New Roman" w:eastAsia="Times New Roman" w:hAnsi="Times New Roman" w:cs="Times New Roman"/>
           <w:b/>
           <w:bCs/>
           <w:kern w:val="0"/>
-          <w:sz w:val="36"/>
-          <w:szCs w:val="36"/>
-          <w:lang w:eastAsia="en-GB"/>
-          <w14:ligatures w14:val="none"/>
-        </w:rPr>
-        <w:t>Alchemer</w:t>
-      </w:r>
-      <w:proofErr w:type="spellEnd"/>
+          <w:sz w:val="27"/>
+          <w:szCs w:val="27"/>
+          <w:lang w:eastAsia="en-GB"/>
+          <w14:ligatures w14:val="none"/>
+        </w:rPr>
+        <w:t>Step 2: Launch AlchemerParser GUI (1 minute)</w:t>
+      </w:r>
+    </w:p>
+    <w:p>
+      <w:pPr>
+        <w:spacing w:before="100" w:beforeAutospacing="1" w:after="100" w:afterAutospacing="1"/>
+        <w:rPr>
+          <w:rFonts w:ascii="Times New Roman" w:eastAsia="Times New Roman" w:hAnsi="Times New Roman" w:cs="Times New Roman"/>
+          <w:kern w:val="0"/>
+          <w:lang w:eastAsia="en-GB"/>
+          <w14:ligatures w14:val="none"/>
+        </w:rPr>
+      </w:pPr>
       <w:r>
         <w:rPr>
           <w:rFonts w:ascii="Times New Roman" w:eastAsia="Times New Roman" w:hAnsi="Times New Roman" w:cs="Times New Roman"/>
           <w:b/>
           <w:bCs/>
           <w:kern w:val="0"/>
-          <w:sz w:val="36"/>
-          <w:szCs w:val="36"/>
-          <w:lang w:eastAsia="en-GB"/>
-          <w14:ligatures w14:val="none"/>
-        </w:rPr>
-        <w:t xml:space="preserve"> (5 minutes)</w:t>
-      </w:r>
-    </w:p>
-    <w:p>
-      <w:pPr>
-        <w:spacing w:before="100" w:beforeAutospacing="1" w:after="100" w:afterAutospacing="1"/>
-        <w:rPr>
-          <w:rFonts w:ascii="Times New Roman" w:eastAsia="Times New Roman" w:hAnsi="Times New Roman" w:cs="Times New Roman"/>
-          <w:kern w:val="0"/>
-          <w:lang w:eastAsia="en-GB"/>
-          <w14:ligatures w14:val="none"/>
-        </w:rPr>
-      </w:pPr>
-      <w:r>
-        <w:rPr>
-          <w:rFonts w:ascii="Times New Roman" w:eastAsia="Times New Roman" w:hAnsi="Times New Roman" w:cs="Times New Roman"/>
-          <w:kern w:val="0"/>
-          <w:lang w:eastAsia="en-GB"/>
-          <w14:ligatures w14:val="none"/>
-        </w:rPr>
-        <w:t xml:space="preserve">You need to export three files from your </w:t>
-      </w:r>
-      <w:proofErr w:type="spellStart"/>
-      <w:r>
-        <w:rPr>
-          <w:rFonts w:ascii="Times New Roman" w:eastAsia="Times New Roman" w:hAnsi="Times New Roman" w:cs="Times New Roman"/>
-          <w:kern w:val="0"/>
-          <w:lang w:eastAsia="en-GB"/>
-          <w14:ligatures w14:val="none"/>
-        </w:rPr>
-        <w:t>Alchemer</w:t>
-      </w:r>
-      <w:proofErr w:type="spellEnd"/>
-      <w:r>
-        <w:rPr>
-          <w:rFonts w:ascii="Times New Roman" w:eastAsia="Times New Roman" w:hAnsi="Times New Roman" w:cs="Times New Roman"/>
-          <w:kern w:val="0"/>
-          <w:lang w:eastAsia="en-GB"/>
-          <w14:ligatures w14:val="none"/>
-        </w:rPr>
-        <w:t xml:space="preserve"> survey:</w:t>
-      </w:r>
-    </w:p>
-    <w:p>
-      <w:pPr>
-        <w:spacing w:before="100" w:beforeAutospacing="1" w:after="100" w:afterAutospacing="1"/>
-        <w:outlineLvl w:val="2"/>
-        <w:rPr>
-          <w:rFonts w:ascii="Times New Roman" w:eastAsia="Times New Roman" w:hAnsi="Times New Roman" w:cs="Times New Roman"/>
-          <w:b/>
-          <w:bCs/>
-          <w:kern w:val="0"/>
-          <w:sz w:val="27"/>
-          <w:szCs w:val="27"/>
-          <w:lang w:eastAsia="en-GB"/>
-          <w14:ligatures w14:val="none"/>
-        </w:rPr>
-      </w:pPr>
-      <w:r>
-        <w:rPr>
-          <w:rFonts w:ascii="Times New Roman" w:eastAsia="Times New Roman" w:hAnsi="Times New Roman" w:cs="Times New Roman"/>
-          <w:b/>
-          <w:bCs/>
-          <w:kern w:val="0"/>
-          <w:sz w:val="27"/>
-          <w:szCs w:val="27"/>
-          <w:lang w:eastAsia="en-GB"/>
-          <w14:ligatures w14:val="none"/>
-        </w:rPr>
-        <w:t>1. Questionnaire Document</w:t>
-      </w:r>
-    </w:p>
-    <w:p>
-      <w:pPr>
-        <w:numPr>
-          <w:ilvl w:val="0"/>
-          <w:numId w:val="1"/>
-        </w:numPr>
-        <w:spacing w:before="100" w:beforeAutospacing="1" w:after="100" w:afterAutospacing="1"/>
-        <w:rPr>
-          <w:rFonts w:ascii="Times New Roman" w:eastAsia="Times New Roman" w:hAnsi="Times New Roman" w:cs="Times New Roman"/>
-          <w:kern w:val="0"/>
-          <w:lang w:eastAsia="en-GB"/>
-          <w14:ligatures w14:val="none"/>
-        </w:rPr>
-      </w:pPr>
-      <w:r>
-        <w:rPr>
-          <w:rFonts w:ascii="Times New Roman" w:eastAsia="Times New Roman" w:hAnsi="Times New Roman" w:cs="Times New Roman"/>
-          <w:kern w:val="0"/>
-          <w:lang w:eastAsia="en-GB"/>
-          <w14:ligatures w14:val="none"/>
-        </w:rPr>
-        <w:t>Go to Survey → Build</w:t>
-      </w:r>
-    </w:p>
-    <w:p>
-      <w:pPr>
-        <w:numPr>
-          <w:ilvl w:val="0"/>
-          <w:numId w:val="1"/>
-        </w:numPr>
-        <w:spacing w:before="100" w:beforeAutospacing="1" w:after="100" w:afterAutospacing="1"/>
-        <w:rPr>
-          <w:rFonts w:ascii="Times New Roman" w:eastAsia="Times New Roman" w:hAnsi="Times New Roman" w:cs="Times New Roman"/>
-          <w:kern w:val="0"/>
-          <w:lang w:eastAsia="en-GB"/>
-          <w14:ligatures w14:val="none"/>
-        </w:rPr>
-      </w:pPr>
-      <w:r>
-        <w:rPr>
-          <w:rFonts w:ascii="Times New Roman" w:eastAsia="Times New Roman" w:hAnsi="Times New Roman" w:cs="Times New Roman"/>
-          <w:kern w:val="0"/>
-          <w:lang w:eastAsia="en-GB"/>
-          <w14:ligatures w14:val="none"/>
-        </w:rPr>
-        <w:t xml:space="preserve">Click </w:t>
-      </w:r>
-      <w:r>
-        <w:rPr>
-          <w:rFonts w:ascii="Times New Roman" w:eastAsia="Times New Roman" w:hAnsi="Times New Roman" w:cs="Times New Roman"/>
-          <w:b/>
-          <w:bCs/>
-          <w:kern w:val="0"/>
-          <w:lang w:eastAsia="en-GB"/>
-          <w14:ligatures w14:val="none"/>
-        </w:rPr>
-        <w:t>Export</w:t>
-      </w:r>
-      <w:r>
-        <w:rPr>
-          <w:rFonts w:ascii="Times New Roman" w:eastAsia="Times New Roman" w:hAnsi="Times New Roman" w:cs="Times New Roman"/>
-          <w:kern w:val="0"/>
-          <w:lang w:eastAsia="en-GB"/>
-          <w14:ligatures w14:val="none"/>
-        </w:rPr>
-        <w:t xml:space="preserve"> → </w:t>
-      </w:r>
-      <w:r>
-        <w:rPr>
-          <w:rFonts w:ascii="Times New Roman" w:eastAsia="Times New Roman" w:hAnsi="Times New Roman" w:cs="Times New Roman"/>
-          <w:b/>
-          <w:bCs/>
-          <w:kern w:val="0"/>
-          <w:lang w:eastAsia="en-GB"/>
-          <w14:ligatures w14:val="none"/>
-        </w:rPr>
-        <w:t>Print to Word</w:t>
-      </w:r>
-    </w:p>
-    <w:p>
-      <w:pPr>
-        <w:numPr>
-          <w:ilvl w:val="0"/>
-          <w:numId w:val="1"/>
-        </w:numPr>
-        <w:spacing w:before="100" w:beforeAutospacing="1" w:after="100" w:afterAutospacing="1"/>
-        <w:rPr>
-          <w:rFonts w:ascii="Times New Roman" w:eastAsia="Times New Roman" w:hAnsi="Times New Roman" w:cs="Times New Roman"/>
-          <w:kern w:val="0"/>
-          <w:lang w:eastAsia="en-GB"/>
-          <w14:ligatures w14:val="none"/>
-        </w:rPr>
-      </w:pPr>
-      <w:r>
-        <w:rPr>
-          <w:rFonts w:ascii="Times New Roman" w:eastAsia="Times New Roman" w:hAnsi="Times New Roman" w:cs="Times New Roman"/>
-          <w:kern w:val="0"/>
-          <w:lang w:eastAsia="en-GB"/>
-          <w14:ligatures w14:val="none"/>
-        </w:rPr>
-        <w:t xml:space="preserve">Save as: </w:t>
-      </w:r>
-      <w:r>
-        <w:rPr>
-          <w:rFonts w:ascii="Courier New" w:eastAsia="Times New Roman" w:hAnsi="Courier New" w:cs="Courier New"/>
-          <w:kern w:val="0"/>
-          <w:sz w:val="20"/>
-          <w:szCs w:val="20"/>
-          <w:lang w:eastAsia="en-GB"/>
-          <w14:ligatures w14:val="none"/>
-        </w:rPr>
-        <w:t>{ProjectName}_questionnaire.docx</w:t>
-      </w:r>
-    </w:p>
-    <w:p>
-      <w:pPr>
-        <w:spacing w:before="100" w:beforeAutospacing="1" w:after="100" w:afterAutospacing="1"/>
-        <w:outlineLvl w:val="2"/>
-        <w:rPr>
-          <w:rFonts w:ascii="Times New Roman" w:eastAsia="Times New Roman" w:hAnsi="Times New Roman" w:cs="Times New Roman"/>
-          <w:b/>
-          <w:bCs/>
-          <w:kern w:val="0"/>
-          <w:sz w:val="27"/>
-          <w:szCs w:val="27"/>
-          <w:lang w:eastAsia="en-GB"/>
-          <w14:ligatures w14:val="none"/>
-        </w:rPr>
-      </w:pPr>
-      <w:r>
-        <w:rPr>
-          <w:rFonts w:ascii="Times New Roman" w:eastAsia="Times New Roman" w:hAnsi="Times New Roman" w:cs="Times New Roman"/>
-          <w:b/>
-          <w:bCs/>
-          <w:kern w:val="0"/>
-          <w:sz w:val="27"/>
-          <w:szCs w:val="27"/>
-          <w:lang w:eastAsia="en-GB"/>
-          <w14:ligatures w14:val="none"/>
-        </w:rPr>
-        <w:t>2. Data Export Map</w:t>
-      </w:r>
-    </w:p>
-    <w:p>
-      <w:pPr>
-        <w:numPr>
-          <w:ilvl w:val="0"/>
-          <w:numId w:val="2"/>
-        </w:numPr>
-        <w:spacing w:before="100" w:beforeAutospacing="1" w:after="100" w:afterAutospacing="1"/>
-        <w:rPr>
-          <w:rFonts w:ascii="Times New Roman" w:eastAsia="Times New Roman" w:hAnsi="Times New Roman" w:cs="Times New Roman"/>
-          <w:kern w:val="0"/>
-          <w:lang w:eastAsia="en-GB"/>
-          <w14:ligatures w14:val="none"/>
-        </w:rPr>
-      </w:pPr>
-      <w:r>
-        <w:rPr>
-          <w:rFonts w:ascii="Times New Roman" w:eastAsia="Times New Roman" w:hAnsi="Times New Roman" w:cs="Times New Roman"/>
-          <w:kern w:val="0"/>
-          <w:lang w:eastAsia="en-GB"/>
-          <w14:ligatures w14:val="none"/>
-        </w:rPr>
-        <w:t>Go to Survey → Results → Data Exports</w:t>
-      </w:r>
-    </w:p>
-    <w:p>
-      <w:pPr>
-        <w:numPr>
-          <w:ilvl w:val="0"/>
-          <w:numId w:val="2"/>
-        </w:numPr>
-        <w:spacing w:before="100" w:beforeAutospacing="1" w:after="100" w:afterAutospacing="1"/>
-        <w:rPr>
-          <w:rFonts w:ascii="Times New Roman" w:eastAsia="Times New Roman" w:hAnsi="Times New Roman" w:cs="Times New Roman"/>
-          <w:kern w:val="0"/>
-          <w:lang w:eastAsia="en-GB"/>
-          <w14:ligatures w14:val="none"/>
-        </w:rPr>
-      </w:pPr>
-      <w:r>
-        <w:rPr>
-          <w:rFonts w:ascii="Times New Roman" w:eastAsia="Times New Roman" w:hAnsi="Times New Roman" w:cs="Times New Roman"/>
-          <w:kern w:val="0"/>
-          <w:lang w:eastAsia="en-GB"/>
-          <w14:ligatures w14:val="none"/>
-        </w:rPr>
-        <w:t xml:space="preserve">Create new export with </w:t>
-      </w:r>
-      <w:r>
-        <w:rPr>
-          <w:rFonts w:ascii="Times New Roman" w:eastAsia="Times New Roman" w:hAnsi="Times New Roman" w:cs="Times New Roman"/>
-          <w:b/>
-          <w:bCs/>
-          <w:kern w:val="0"/>
-          <w:lang w:eastAsia="en-GB"/>
-          <w14:ligatures w14:val="none"/>
-        </w:rPr>
-        <w:t>Question Numbers</w:t>
-      </w:r>
-      <w:r>
-        <w:rPr>
-          <w:rFonts w:ascii="Times New Roman" w:eastAsia="Times New Roman" w:hAnsi="Times New Roman" w:cs="Times New Roman"/>
-          <w:kern w:val="0"/>
-          <w:lang w:eastAsia="en-GB"/>
-          <w14:ligatures w14:val="none"/>
-        </w:rPr>
-        <w:t xml:space="preserve"> format</w:t>
-      </w:r>
-    </w:p>
-    <w:p>
-      <w:pPr>
-        <w:numPr>
-          <w:ilvl w:val="0"/>
-          <w:numId w:val="2"/>
-        </w:numPr>
-        <w:spacing w:before="100" w:beforeAutospacing="1" w:after="100" w:afterAutospacing="1"/>
-        <w:rPr>
-          <w:rFonts w:ascii="Times New Roman" w:eastAsia="Times New Roman" w:hAnsi="Times New Roman" w:cs="Times New Roman"/>
-          <w:kern w:val="0"/>
-          <w:lang w:eastAsia="en-GB"/>
-          <w14:ligatures w14:val="none"/>
-        </w:rPr>
-      </w:pPr>
-      <w:r>
-        <w:rPr>
-          <w:rFonts w:ascii="Times New Roman" w:eastAsia="Times New Roman" w:hAnsi="Times New Roman" w:cs="Times New Roman"/>
-          <w:kern w:val="0"/>
-          <w:lang w:eastAsia="en-GB"/>
-          <w14:ligatures w14:val="none"/>
-        </w:rPr>
-        <w:t>Download the export mapping</w:t>
-      </w:r>
-    </w:p>
-    <w:p>
-      <w:pPr>
-        <w:numPr>
-          <w:ilvl w:val="0"/>
-          <w:numId w:val="2"/>
-        </w:numPr>
-        <w:spacing w:before="100" w:beforeAutospacing="1" w:after="100" w:afterAutospacing="1"/>
-        <w:rPr>
-          <w:rFonts w:ascii="Times New Roman" w:eastAsia="Times New Roman" w:hAnsi="Times New Roman" w:cs="Times New Roman"/>
-          <w:kern w:val="0"/>
-          <w:lang w:eastAsia="en-GB"/>
-          <w14:ligatures w14:val="none"/>
-        </w:rPr>
-      </w:pPr>
-      <w:r>
-        <w:rPr>
-          <w:rFonts w:ascii="Times New Roman" w:eastAsia="Times New Roman" w:hAnsi="Times New Roman" w:cs="Times New Roman"/>
-          <w:kern w:val="0"/>
-          <w:lang w:eastAsia="en-GB"/>
-          <w14:ligatures w14:val="none"/>
-        </w:rPr>
-        <w:t xml:space="preserve">Save as: </w:t>
-      </w:r>
-      <w:r>
-        <w:rPr>
-          <w:rFonts w:ascii="Courier New" w:eastAsia="Times New Roman" w:hAnsi="Courier New" w:cs="Courier New"/>
-          <w:kern w:val="0"/>
-          <w:sz w:val="20"/>
-          <w:szCs w:val="20"/>
-          <w:lang w:eastAsia="en-GB"/>
-          <w14:ligatures w14:val="none"/>
-        </w:rPr>
-        <w:t>{ProjectName}_data_export_map.xlsx</w:t>
-      </w:r>
-    </w:p>
-    <w:p>
-      <w:pPr>
-        <w:spacing w:before="100" w:beforeAutospacing="1" w:after="100" w:afterAutospacing="1"/>
-        <w:rPr>
-          <w:rFonts w:ascii="Times New Roman" w:eastAsia="Times New Roman" w:hAnsi="Times New Roman" w:cs="Times New Roman"/>
-          <w:kern w:val="0"/>
-          <w:lang w:eastAsia="en-GB"/>
-          <w14:ligatures w14:val="none"/>
-        </w:rPr>
-      </w:pPr>
-      <w:r>
-        <w:rPr>
-          <w:rFonts w:ascii="Times New Roman" w:eastAsia="Times New Roman" w:hAnsi="Times New Roman" w:cs="Times New Roman"/>
-          <w:kern w:val="0"/>
-          <w:lang w:eastAsia="en-GB"/>
-          <w14:ligatures w14:val="none"/>
-        </w:rPr>
-        <w:t>Note this needs 2 rows Row1 = data export with Question number Row2 = data export with Question ID</w:t>
-      </w:r>
-    </w:p>
-    <w:p>
-      <w:pPr>
-        <w:spacing w:before="100" w:beforeAutospacing="1" w:after="100" w:afterAutospacing="1"/>
-        <w:rPr>
-          <w:rFonts w:ascii="Times New Roman" w:eastAsia="Times New Roman" w:hAnsi="Times New Roman" w:cs="Times New Roman"/>
-          <w:kern w:val="0"/>
-          <w:lang w:eastAsia="en-GB"/>
-          <w14:ligatures w14:val="none"/>
-        </w:rPr>
-      </w:pPr>
-      <w:r>
-        <w:rPr>
-          <w:rFonts w:ascii="Times New Roman" w:eastAsia="Times New Roman" w:hAnsi="Times New Roman" w:cs="Times New Roman"/>
-          <w:kern w:val="0"/>
-          <w:lang w:eastAsia="en-GB"/>
-          <w14:ligatures w14:val="none"/>
-        </w:rPr>
-        <w:t xml:space="preserve">This can be selected in setting in </w:t>
-      </w:r>
-      <w:proofErr w:type="spellStart"/>
-      <w:r>
-        <w:rPr>
-          <w:rFonts w:ascii="Times New Roman" w:eastAsia="Times New Roman" w:hAnsi="Times New Roman" w:cs="Times New Roman"/>
-          <w:kern w:val="0"/>
-          <w:lang w:eastAsia="en-GB"/>
-          <w14:ligatures w14:val="none"/>
-        </w:rPr>
-        <w:t>Alchemer</w:t>
-      </w:r>
-      <w:proofErr w:type="spellEnd"/>
-      <w:r>
-        <w:rPr>
-          <w:rFonts w:ascii="Times New Roman" w:eastAsia="Times New Roman" w:hAnsi="Times New Roman" w:cs="Times New Roman"/>
-          <w:kern w:val="0"/>
-          <w:lang w:eastAsia="en-GB"/>
-          <w14:ligatures w14:val="none"/>
-        </w:rPr>
-        <w:t xml:space="preserve"> export.</w:t>
-      </w:r>
-    </w:p>
-    <w:p>
-      <w:pPr>
-        <w:spacing w:before="100" w:beforeAutospacing="1" w:after="100" w:afterAutospacing="1"/>
-        <w:outlineLvl w:val="2"/>
-        <w:rPr>
-          <w:rFonts w:ascii="Times New Roman" w:eastAsia="Times New Roman" w:hAnsi="Times New Roman" w:cs="Times New Roman"/>
-          <w:b/>
-          <w:bCs/>
-          <w:kern w:val="0"/>
-          <w:sz w:val="27"/>
-          <w:szCs w:val="27"/>
-          <w:lang w:eastAsia="en-GB"/>
-          <w14:ligatures w14:val="none"/>
-        </w:rPr>
-      </w:pPr>
-      <w:r>
-        <w:rPr>
-          <w:rFonts w:ascii="Times New Roman" w:eastAsia="Times New Roman" w:hAnsi="Times New Roman" w:cs="Times New Roman"/>
-          <w:b/>
-          <w:bCs/>
-          <w:kern w:val="0"/>
-          <w:sz w:val="27"/>
-          <w:szCs w:val="27"/>
-          <w:lang w:eastAsia="en-GB"/>
-          <w14:ligatures w14:val="none"/>
-        </w:rPr>
-        <w:t>3. Translation Export</w:t>
-      </w:r>
-    </w:p>
-    <w:p>
-      <w:pPr>
-        <w:numPr>
-          <w:ilvl w:val="0"/>
-          <w:numId w:val="3"/>
-        </w:numPr>
-        <w:spacing w:before="100" w:beforeAutospacing="1" w:after="100" w:afterAutospacing="1"/>
-        <w:rPr>
-          <w:rFonts w:ascii="Times New Roman" w:eastAsia="Times New Roman" w:hAnsi="Times New Roman" w:cs="Times New Roman"/>
-          <w:kern w:val="0"/>
-          <w:lang w:eastAsia="en-GB"/>
-          <w14:ligatures w14:val="none"/>
-        </w:rPr>
-      </w:pPr>
-      <w:r>
-        <w:rPr>
-          <w:rFonts w:ascii="Times New Roman" w:eastAsia="Times New Roman" w:hAnsi="Times New Roman" w:cs="Times New Roman"/>
-          <w:kern w:val="0"/>
-          <w:lang w:eastAsia="en-GB"/>
-          <w14:ligatures w14:val="none"/>
-        </w:rPr>
-        <w:t>Go to Survey → Build → Translations</w:t>
-      </w:r>
-    </w:p>
-    <w:p>
-      <w:pPr>
-        <w:numPr>
-          <w:ilvl w:val="0"/>
-          <w:numId w:val="3"/>
-        </w:numPr>
-        <w:spacing w:before="100" w:beforeAutospacing="1" w:after="100" w:afterAutospacing="1"/>
-        <w:rPr>
-          <w:rFonts w:ascii="Times New Roman" w:eastAsia="Times New Roman" w:hAnsi="Times New Roman" w:cs="Times New Roman"/>
-          <w:kern w:val="0"/>
-          <w:lang w:eastAsia="en-GB"/>
-          <w14:ligatures w14:val="none"/>
-        </w:rPr>
-      </w:pPr>
-      <w:r>
-        <w:rPr>
-          <w:rFonts w:ascii="Times New Roman" w:eastAsia="Times New Roman" w:hAnsi="Times New Roman" w:cs="Times New Roman"/>
-          <w:kern w:val="0"/>
-          <w:lang w:eastAsia="en-GB"/>
-          <w14:ligatures w14:val="none"/>
-        </w:rPr>
-        <w:t xml:space="preserve">Export </w:t>
-      </w:r>
-      <w:r>
-        <w:rPr>
-          <w:rFonts w:ascii="Times New Roman" w:eastAsia="Times New Roman" w:hAnsi="Times New Roman" w:cs="Times New Roman"/>
-          <w:b/>
-          <w:bCs/>
-          <w:kern w:val="0"/>
-          <w:lang w:eastAsia="en-GB"/>
-          <w14:ligatures w14:val="none"/>
-        </w:rPr>
-        <w:t>Default Language</w:t>
-      </w:r>
-    </w:p>
-    <w:p>
-      <w:pPr>
-        <w:numPr>
-          <w:ilvl w:val="0"/>
-          <w:numId w:val="3"/>
-        </w:numPr>
-        <w:spacing w:before="100" w:beforeAutospacing="1" w:after="100" w:afterAutospacing="1"/>
-        <w:rPr>
-          <w:rFonts w:ascii="Times New Roman" w:eastAsia="Times New Roman" w:hAnsi="Times New Roman" w:cs="Times New Roman"/>
-          <w:kern w:val="0"/>
-          <w:lang w:eastAsia="en-GB"/>
-          <w14:ligatures w14:val="none"/>
-        </w:rPr>
-      </w:pPr>
-      <w:r>
-        <w:rPr>
-          <w:rFonts w:ascii="Times New Roman" w:eastAsia="Times New Roman" w:hAnsi="Times New Roman" w:cs="Times New Roman"/>
-          <w:kern w:val="0"/>
-          <w:lang w:eastAsia="en-GB"/>
-          <w14:ligatures w14:val="none"/>
-        </w:rPr>
-        <w:t xml:space="preserve">Save as: </w:t>
-      </w:r>
-      <w:r>
-        <w:rPr>
-          <w:rFonts w:ascii="Courier New" w:eastAsia="Times New Roman" w:hAnsi="Courier New" w:cs="Courier New"/>
-          <w:kern w:val="0"/>
-          <w:sz w:val="20"/>
-          <w:szCs w:val="20"/>
-          <w:lang w:eastAsia="en-GB"/>
-          <w14:ligatures w14:val="none"/>
-        </w:rPr>
-        <w:t>{ProjectName}_translation-export.xlsx</w:t>
-      </w:r>
-    </w:p>
-    <w:p>
-      <w:pPr>
-        <w:numPr>
-          <w:ilvl w:val="0"/>
-          <w:numId w:val="3"/>
-        </w:numPr>
-        <w:spacing w:before="100" w:beforeAutospacing="1" w:after="100" w:afterAutospacing="1"/>
-        <w:rPr>
-          <w:rFonts w:ascii="Times New Roman" w:eastAsia="Times New Roman" w:hAnsi="Times New Roman" w:cs="Times New Roman"/>
-          <w:kern w:val="0"/>
-          <w:lang w:eastAsia="en-GB"/>
-          <w14:ligatures w14:val="none"/>
-        </w:rPr>
-      </w:pPr>
-      <w:r>
-        <w:rPr>
-          <w:rFonts w:ascii="Times New Roman" w:eastAsia="Times New Roman" w:hAnsi="Times New Roman" w:cs="Times New Roman"/>
-          <w:kern w:val="0"/>
-          <w:lang w:eastAsia="en-GB"/>
-          <w14:ligatures w14:val="none"/>
-        </w:rPr>
-        <w:t>delete all rows below the thank you -</w:t>
-      </w:r>
-    </w:p>
-    <w:p>
-      <w:pPr>
-        <w:spacing w:before="100" w:beforeAutospacing="1" w:after="100" w:afterAutospacing="1"/>
-        <w:rPr>
-          <w:rFonts w:ascii="Times New Roman" w:eastAsia="Times New Roman" w:hAnsi="Times New Roman" w:cs="Times New Roman"/>
-          <w:kern w:val="0"/>
-          <w:lang w:eastAsia="en-GB"/>
-          <w14:ligatures w14:val="none"/>
-        </w:rPr>
-      </w:pPr>
-      <w:r>
-        <w:rPr>
-          <w:rFonts w:ascii="Times New Roman" w:eastAsia="Times New Roman" w:hAnsi="Times New Roman" w:cs="Times New Roman"/>
-          <w:b/>
-          <w:bCs/>
-          <w:kern w:val="0"/>
-          <w:lang w:eastAsia="en-GB"/>
-          <w14:ligatures w14:val="none"/>
-        </w:rPr>
-        <w:t>Important:</w:t>
-      </w:r>
-      <w:r>
-        <w:rPr>
-          <w:rFonts w:ascii="Times New Roman" w:eastAsia="Times New Roman" w:hAnsi="Times New Roman" w:cs="Times New Roman"/>
-          <w:kern w:val="0"/>
-          <w:lang w:eastAsia="en-GB"/>
-          <w14:ligatures w14:val="none"/>
-        </w:rPr>
-        <w:t xml:space="preserve"> All three files must use the same project name prefix.</w:t>
-      </w:r>
-    </w:p>
-    <w:p>
-      <w:pPr>
-        <w:spacing w:before="100" w:beforeAutospacing="1" w:after="100" w:afterAutospacing="1"/>
-        <w:outlineLvl w:val="1"/>
-        <w:rPr>
-          <w:rFonts w:ascii="Times New Roman" w:eastAsia="Times New Roman" w:hAnsi="Times New Roman" w:cs="Times New Roman"/>
-          <w:b/>
-          <w:bCs/>
-          <w:kern w:val="0"/>
-          <w:sz w:val="36"/>
-          <w:szCs w:val="36"/>
-          <w:lang w:eastAsia="en-GB"/>
-          <w14:ligatures w14:val="none"/>
-        </w:rPr>
-      </w:pPr>
-      <w:r>
-        <w:rPr>
-          <w:rFonts w:ascii="Times New Roman" w:eastAsia="Times New Roman" w:hAnsi="Times New Roman" w:cs="Times New Roman"/>
-          <w:b/>
-          <w:bCs/>
-          <w:kern w:val="0"/>
-          <w:sz w:val="36"/>
-          <w:szCs w:val="36"/>
-          <w:lang w:eastAsia="en-GB"/>
-          <w14:ligatures w14:val="none"/>
-        </w:rPr>
-        <w:lastRenderedPageBreak/>
-        <w:t xml:space="preserve">Step 2: Launch </w:t>
-      </w:r>
-      <w:proofErr w:type="spellStart"/>
-      <w:r>
-        <w:rPr>
-          <w:rFonts w:ascii="Times New Roman" w:eastAsia="Times New Roman" w:hAnsi="Times New Roman" w:cs="Times New Roman"/>
-          <w:b/>
-          <w:bCs/>
-          <w:kern w:val="0"/>
-          <w:sz w:val="36"/>
-          <w:szCs w:val="36"/>
-          <w:lang w:eastAsia="en-GB"/>
-          <w14:ligatures w14:val="none"/>
-        </w:rPr>
-        <w:t>AlchemerParser</w:t>
-      </w:r>
-      <w:proofErr w:type="spellEnd"/>
-      <w:r>
-        <w:rPr>
-          <w:rFonts w:ascii="Times New Roman" w:eastAsia="Times New Roman" w:hAnsi="Times New Roman" w:cs="Times New Roman"/>
-          <w:b/>
-          <w:bCs/>
-          <w:kern w:val="0"/>
-          <w:sz w:val="36"/>
-          <w:szCs w:val="36"/>
-          <w:lang w:eastAsia="en-GB"/>
-          <w14:ligatures w14:val="none"/>
-        </w:rPr>
-        <w:t xml:space="preserve"> GUI (1 minute)</w:t>
-      </w:r>
-    </w:p>
-    <w:p>
-      <w:pPr>
-        <w:spacing w:before="100" w:beforeAutospacing="1" w:after="100" w:afterAutospacing="1"/>
-        <w:outlineLvl w:val="2"/>
-        <w:rPr>
-          <w:rFonts w:ascii="Times New Roman" w:eastAsia="Times New Roman" w:hAnsi="Times New Roman" w:cs="Times New Roman"/>
-          <w:b/>
-          <w:bCs/>
-          <w:kern w:val="0"/>
-          <w:sz w:val="27"/>
-          <w:szCs w:val="27"/>
-          <w:lang w:eastAsia="en-GB"/>
-          <w14:ligatures w14:val="none"/>
-        </w:rPr>
-      </w:pPr>
-      <w:r>
-        <w:rPr>
-          <w:rFonts w:ascii="Times New Roman" w:eastAsia="Times New Roman" w:hAnsi="Times New Roman" w:cs="Times New Roman"/>
-          <w:b/>
-          <w:bCs/>
-          <w:kern w:val="0"/>
-          <w:sz w:val="27"/>
-          <w:szCs w:val="27"/>
           <w:lang w:eastAsia="en-GB"/>
           <w14:ligatures w14:val="none"/>
         </w:rPr>
@@ -1081,7 +929,6 @@
           <w14:ligatures w14:val="none"/>
         </w:rPr>
       </w:pPr>
-      <w:proofErr w:type="spellStart"/>
       <w:r>
         <w:rPr>
           <w:rFonts w:ascii="Courier New" w:eastAsia="Times New Roman" w:hAnsi="Courier New" w:cs="Courier New"/>
@@ -1091,19 +938,7 @@
           <w:lang w:eastAsia="en-GB"/>
           <w14:ligatures w14:val="none"/>
         </w:rPr>
-        <w:t>setwd</w:t>
-      </w:r>
-      <w:proofErr w:type="spellEnd"/>
-      <w:r>
-        <w:rPr>
-          <w:rFonts w:ascii="Courier New" w:eastAsia="Times New Roman" w:hAnsi="Courier New" w:cs="Courier New"/>
-          <w:kern w:val="0"/>
-          <w:sz w:val="20"/>
-          <w:szCs w:val="20"/>
-          <w:lang w:eastAsia="en-GB"/>
-          <w14:ligatures w14:val="none"/>
-        </w:rPr>
-        <w:t>("/path/to/Turas")</w:t>
+        <w:t>setwd("/path/to/Turas")</w:t>
       </w:r>
     </w:p>
     <w:p>
@@ -1144,31 +979,7 @@
           <w:lang w:eastAsia="en-GB"/>
           <w14:ligatures w14:val="none"/>
         </w:rPr>
-        <w:t>source("</w:t>
-      </w:r>
-      <w:proofErr w:type="spellStart"/>
-      <w:r>
-        <w:rPr>
-          <w:rFonts w:ascii="Courier New" w:eastAsia="Times New Roman" w:hAnsi="Courier New" w:cs="Courier New"/>
-          <w:kern w:val="0"/>
-          <w:sz w:val="20"/>
-          <w:szCs w:val="20"/>
-          <w:lang w:eastAsia="en-GB"/>
-          <w14:ligatures w14:val="none"/>
-        </w:rPr>
-        <w:t>launch_turas.R</w:t>
-      </w:r>
-      <w:proofErr w:type="spellEnd"/>
-      <w:r>
-        <w:rPr>
-          <w:rFonts w:ascii="Courier New" w:eastAsia="Times New Roman" w:hAnsi="Courier New" w:cs="Courier New"/>
-          <w:kern w:val="0"/>
-          <w:sz w:val="20"/>
-          <w:szCs w:val="20"/>
-          <w:lang w:eastAsia="en-GB"/>
-          <w14:ligatures w14:val="none"/>
-        </w:rPr>
-        <w:t>")</w:t>
+        <w:t>source("launch_turas.R")</w:t>
       </w:r>
     </w:p>
     <w:p>
@@ -1209,56 +1020,25 @@
           <w:lang w:eastAsia="en-GB"/>
           <w14:ligatures w14:val="none"/>
         </w:rPr>
-        <w:t xml:space="preserve"># Click "Launch </w:t>
-      </w:r>
-      <w:proofErr w:type="spellStart"/>
-      <w:r>
-        <w:rPr>
-          <w:rFonts w:ascii="Courier New" w:eastAsia="Times New Roman" w:hAnsi="Courier New" w:cs="Courier New"/>
-          <w:kern w:val="0"/>
-          <w:sz w:val="20"/>
-          <w:szCs w:val="20"/>
-          <w:lang w:eastAsia="en-GB"/>
-          <w14:ligatures w14:val="none"/>
-        </w:rPr>
-        <w:t>AlchemerParser</w:t>
-      </w:r>
-      <w:proofErr w:type="spellEnd"/>
-      <w:r>
-        <w:rPr>
-          <w:rFonts w:ascii="Courier New" w:eastAsia="Times New Roman" w:hAnsi="Courier New" w:cs="Courier New"/>
-          <w:kern w:val="0"/>
-          <w:sz w:val="20"/>
-          <w:szCs w:val="20"/>
-          <w:lang w:eastAsia="en-GB"/>
-          <w14:ligatures w14:val="none"/>
-        </w:rPr>
-        <w:t>" in the GUI</w:t>
-      </w:r>
-    </w:p>
-    <w:p>
-      <w:pPr>
-        <w:spacing w:before="100" w:beforeAutospacing="1" w:after="100" w:afterAutospacing="1"/>
-        <w:outlineLvl w:val="2"/>
+        <w:t># Click "Launch AlchemerParser" in the GUI</w:t>
+      </w:r>
+    </w:p>
+    <w:p>
+      <w:pPr>
+        <w:spacing w:before="100" w:beforeAutospacing="1" w:after="100" w:afterAutospacing="1"/>
+        <w:rPr>
+          <w:rFonts w:ascii="Times New Roman" w:eastAsia="Times New Roman" w:hAnsi="Times New Roman" w:cs="Times New Roman"/>
+          <w:kern w:val="0"/>
+          <w:lang w:eastAsia="en-GB"/>
+          <w14:ligatures w14:val="none"/>
+        </w:rPr>
+      </w:pPr>
+      <w:r>
         <w:rPr>
           <w:rFonts w:ascii="Times New Roman" w:eastAsia="Times New Roman" w:hAnsi="Times New Roman" w:cs="Times New Roman"/>
           <w:b/>
           <w:bCs/>
           <w:kern w:val="0"/>
-          <w:sz w:val="27"/>
-          <w:szCs w:val="27"/>
-          <w:lang w:eastAsia="en-GB"/>
-          <w14:ligatures w14:val="none"/>
-        </w:rPr>
-      </w:pPr>
-      <w:r>
-        <w:rPr>
-          <w:rFonts w:ascii="Times New Roman" w:eastAsia="Times New Roman" w:hAnsi="Times New Roman" w:cs="Times New Roman"/>
-          <w:b/>
-          <w:bCs/>
-          <w:kern w:val="0"/>
-          <w:sz w:val="27"/>
-          <w:szCs w:val="27"/>
           <w:lang w:eastAsia="en-GB"/>
           <w14:ligatures w14:val="none"/>
         </w:rPr>
@@ -1294,7 +1074,6 @@
           <w14:ligatures w14:val="none"/>
         </w:rPr>
       </w:pPr>
-      <w:proofErr w:type="spellStart"/>
       <w:r>
         <w:rPr>
           <w:rFonts w:ascii="Courier New" w:eastAsia="Times New Roman" w:hAnsi="Courier New" w:cs="Courier New"/>
@@ -1304,19 +1083,7 @@
           <w:lang w:eastAsia="en-GB"/>
           <w14:ligatures w14:val="none"/>
         </w:rPr>
-        <w:t>setwd</w:t>
-      </w:r>
-      <w:proofErr w:type="spellEnd"/>
-      <w:r>
-        <w:rPr>
-          <w:rFonts w:ascii="Courier New" w:eastAsia="Times New Roman" w:hAnsi="Courier New" w:cs="Courier New"/>
-          <w:kern w:val="0"/>
-          <w:sz w:val="20"/>
-          <w:szCs w:val="20"/>
-          <w:lang w:eastAsia="en-GB"/>
-          <w14:ligatures w14:val="none"/>
-        </w:rPr>
-        <w:t>("/path/to/Turas")</w:t>
+        <w:t>setwd("/path/to/Turas")</w:t>
       </w:r>
     </w:p>
     <w:p>
@@ -1357,55 +1124,7 @@
           <w:lang w:eastAsia="en-GB"/>
           <w14:ligatures w14:val="none"/>
         </w:rPr>
-        <w:t>source("modules/</w:t>
-      </w:r>
-      <w:proofErr w:type="spellStart"/>
-      <w:r>
-        <w:rPr>
-          <w:rFonts w:ascii="Courier New" w:eastAsia="Times New Roman" w:hAnsi="Courier New" w:cs="Courier New"/>
-          <w:kern w:val="0"/>
-          <w:sz w:val="20"/>
-          <w:szCs w:val="20"/>
-          <w:lang w:eastAsia="en-GB"/>
-          <w14:ligatures w14:val="none"/>
-        </w:rPr>
-        <w:t>AlchemerParser</w:t>
-      </w:r>
-      <w:proofErr w:type="spellEnd"/>
-      <w:r>
-        <w:rPr>
-          <w:rFonts w:ascii="Courier New" w:eastAsia="Times New Roman" w:hAnsi="Courier New" w:cs="Courier New"/>
-          <w:kern w:val="0"/>
-          <w:sz w:val="20"/>
-          <w:szCs w:val="20"/>
-          <w:lang w:eastAsia="en-GB"/>
-          <w14:ligatures w14:val="none"/>
-        </w:rPr>
-        <w:t>/</w:t>
-      </w:r>
-      <w:proofErr w:type="spellStart"/>
-      <w:r>
-        <w:rPr>
-          <w:rFonts w:ascii="Courier New" w:eastAsia="Times New Roman" w:hAnsi="Courier New" w:cs="Courier New"/>
-          <w:kern w:val="0"/>
-          <w:sz w:val="20"/>
-          <w:szCs w:val="20"/>
-          <w:lang w:eastAsia="en-GB"/>
-          <w14:ligatures w14:val="none"/>
-        </w:rPr>
-        <w:t>run_alchemerparser_gui.R</w:t>
-      </w:r>
-      <w:proofErr w:type="spellEnd"/>
-      <w:r>
-        <w:rPr>
-          <w:rFonts w:ascii="Courier New" w:eastAsia="Times New Roman" w:hAnsi="Courier New" w:cs="Courier New"/>
-          <w:kern w:val="0"/>
-          <w:sz w:val="20"/>
-          <w:szCs w:val="20"/>
-          <w:lang w:eastAsia="en-GB"/>
-          <w14:ligatures w14:val="none"/>
-        </w:rPr>
-        <w:t>")</w:t>
+        <w:t>source("modules/AlchemerParser/run_alchemerparser_gui.R")</w:t>
       </w:r>
     </w:p>
     <w:p>
@@ -1452,14 +1171,14 @@
     <w:p>
       <w:pPr>
         <w:spacing w:before="100" w:beforeAutospacing="1" w:after="100" w:afterAutospacing="1"/>
-        <w:outlineLvl w:val="1"/>
+        <w:outlineLvl w:val="2"/>
         <w:rPr>
           <w:rFonts w:ascii="Times New Roman" w:eastAsia="Times New Roman" w:hAnsi="Times New Roman" w:cs="Times New Roman"/>
           <w:b/>
           <w:bCs/>
           <w:kern w:val="0"/>
-          <w:sz w:val="36"/>
-          <w:szCs w:val="36"/>
+          <w:sz w:val="27"/>
+          <w:szCs w:val="27"/>
           <w:lang w:eastAsia="en-GB"/>
           <w14:ligatures w14:val="none"/>
         </w:rPr>
@@ -1470,8 +1189,8 @@
           <w:b/>
           <w:bCs/>
           <w:kern w:val="0"/>
-          <w:sz w:val="36"/>
-          <w:szCs w:val="36"/>
+          <w:sz w:val="27"/>
+          <w:szCs w:val="27"/>
           <w:lang w:eastAsia="en-GB"/>
           <w14:ligatures w14:val="none"/>
         </w:rPr>
@@ -1482,7 +1201,7 @@
       <w:pPr>
         <w:numPr>
           <w:ilvl w:val="0"/>
-          <w:numId w:val="4"/>
+          <w:numId w:val="12"/>
         </w:numPr>
         <w:spacing w:before="100" w:beforeAutospacing="1" w:after="100" w:afterAutospacing="1"/>
         <w:rPr>
@@ -1506,7 +1225,7 @@
       <w:pPr>
         <w:numPr>
           <w:ilvl w:val="1"/>
-          <w:numId w:val="4"/>
+          <w:numId w:val="12"/>
         </w:numPr>
         <w:spacing w:before="100" w:beforeAutospacing="1" w:after="100" w:afterAutospacing="1"/>
         <w:rPr>
@@ -1550,7 +1269,7 @@
       <w:pPr>
         <w:numPr>
           <w:ilvl w:val="1"/>
-          <w:numId w:val="4"/>
+          <w:numId w:val="12"/>
         </w:numPr>
         <w:spacing w:before="100" w:beforeAutospacing="1" w:after="100" w:afterAutospacing="1"/>
         <w:rPr>
@@ -1574,7 +1293,7 @@
       <w:pPr>
         <w:numPr>
           <w:ilvl w:val="1"/>
-          <w:numId w:val="4"/>
+          <w:numId w:val="12"/>
         </w:numPr>
         <w:spacing w:before="100" w:beforeAutospacing="1" w:after="100" w:afterAutospacing="1"/>
         <w:rPr>
@@ -1598,7 +1317,7 @@
       <w:pPr>
         <w:numPr>
           <w:ilvl w:val="0"/>
-          <w:numId w:val="4"/>
+          <w:numId w:val="12"/>
         </w:numPr>
         <w:spacing w:before="100" w:beforeAutospacing="1" w:after="100" w:afterAutospacing="1"/>
         <w:rPr>
@@ -1622,7 +1341,7 @@
       <w:pPr>
         <w:numPr>
           <w:ilvl w:val="0"/>
-          <w:numId w:val="4"/>
+          <w:numId w:val="12"/>
         </w:numPr>
         <w:spacing w:before="100" w:beforeAutospacing="1" w:after="100" w:afterAutospacing="1"/>
         <w:rPr>
@@ -1678,14 +1397,14 @@
     <w:p>
       <w:pPr>
         <w:spacing w:before="100" w:beforeAutospacing="1" w:after="100" w:afterAutospacing="1"/>
-        <w:outlineLvl w:val="1"/>
+        <w:outlineLvl w:val="2"/>
         <w:rPr>
           <w:rFonts w:ascii="Times New Roman" w:eastAsia="Times New Roman" w:hAnsi="Times New Roman" w:cs="Times New Roman"/>
           <w:b/>
           <w:bCs/>
           <w:kern w:val="0"/>
-          <w:sz w:val="36"/>
-          <w:szCs w:val="36"/>
+          <w:sz w:val="27"/>
+          <w:szCs w:val="27"/>
           <w:lang w:eastAsia="en-GB"/>
           <w14:ligatures w14:val="none"/>
         </w:rPr>
@@ -1696,8 +1415,8 @@
           <w:b/>
           <w:bCs/>
           <w:kern w:val="0"/>
-          <w:sz w:val="36"/>
-          <w:szCs w:val="36"/>
+          <w:sz w:val="27"/>
+          <w:szCs w:val="27"/>
           <w:lang w:eastAsia="en-GB"/>
           <w14:ligatures w14:val="none"/>
         </w:rPr>
@@ -1708,7 +1427,7 @@
       <w:pPr>
         <w:numPr>
           <w:ilvl w:val="0"/>
-          <w:numId w:val="5"/>
+          <w:numId w:val="13"/>
         </w:numPr>
         <w:spacing w:before="100" w:beforeAutospacing="1" w:after="100" w:afterAutospacing="1"/>
         <w:rPr>
@@ -1763,7 +1482,7 @@
       <w:pPr>
         <w:numPr>
           <w:ilvl w:val="0"/>
-          <w:numId w:val="5"/>
+          <w:numId w:val="13"/>
         </w:numPr>
         <w:spacing w:before="100" w:beforeAutospacing="1" w:after="100" w:afterAutospacing="1"/>
         <w:rPr>
@@ -1798,7 +1517,7 @@
       <w:pPr>
         <w:numPr>
           <w:ilvl w:val="0"/>
-          <w:numId w:val="5"/>
+          <w:numId w:val="13"/>
         </w:numPr>
         <w:spacing w:before="100" w:beforeAutospacing="1" w:after="100" w:afterAutospacing="1"/>
         <w:rPr>
@@ -1835,20 +1554,20 @@
           <w:lang w:eastAsia="en-GB"/>
           <w14:ligatures w14:val="none"/>
         </w:rPr>
-        <w:t>The parser will: - Detect question types (NPS, Likert, Rating, Single/Multi-Mention, etc.) - Generate question codes (Q01, Q02a, Q04_1, etc.) - Handle grid questions automatically - Flag any ambiguous questions for review</w:t>
-      </w:r>
-    </w:p>
-    <w:p>
-      <w:pPr>
-        <w:spacing w:before="100" w:beforeAutospacing="1" w:after="100" w:afterAutospacing="1"/>
-        <w:outlineLvl w:val="1"/>
+        <w:t>The parser will: - Detect question types (NPS, Likert, Rating, Single_Response and Multi_Mention, etc.) - Generate question codes (Q01, Q02a, Q04_1, etc.) - Handle grid questions automatically - Flag any ambiguous questions for review</w:t>
+      </w:r>
+    </w:p>
+    <w:p>
+      <w:pPr>
+        <w:spacing w:before="100" w:beforeAutospacing="1" w:after="100" w:afterAutospacing="1"/>
+        <w:outlineLvl w:val="2"/>
         <w:rPr>
           <w:rFonts w:ascii="Times New Roman" w:eastAsia="Times New Roman" w:hAnsi="Times New Roman" w:cs="Times New Roman"/>
           <w:b/>
           <w:bCs/>
           <w:kern w:val="0"/>
-          <w:sz w:val="36"/>
-          <w:szCs w:val="36"/>
+          <w:sz w:val="27"/>
+          <w:szCs w:val="27"/>
           <w:lang w:eastAsia="en-GB"/>
           <w14:ligatures w14:val="none"/>
         </w:rPr>
@@ -1859,8 +1578,8 @@
           <w:b/>
           <w:bCs/>
           <w:kern w:val="0"/>
-          <w:sz w:val="36"/>
-          <w:szCs w:val="36"/>
+          <w:sz w:val="27"/>
+          <w:szCs w:val="27"/>
           <w:lang w:eastAsia="en-GB"/>
           <w14:ligatures w14:val="none"/>
         </w:rPr>
@@ -1891,7 +1610,7 @@
       <w:pPr>
         <w:numPr>
           <w:ilvl w:val="0"/>
-          <w:numId w:val="6"/>
+          <w:numId w:val="14"/>
         </w:numPr>
         <w:spacing w:before="100" w:beforeAutospacing="1" w:after="100" w:afterAutospacing="1"/>
         <w:rPr>
@@ -1910,6 +1629,7 @@
           <w:lang w:eastAsia="en-GB"/>
           <w14:ligatures w14:val="none"/>
         </w:rPr>
+        <w:lastRenderedPageBreak/>
         <w:t>Question Preview Table</w:t>
       </w:r>
       <w:r>
@@ -1926,7 +1646,7 @@
       <w:pPr>
         <w:numPr>
           <w:ilvl w:val="0"/>
-          <w:numId w:val="6"/>
+          <w:numId w:val="14"/>
         </w:numPr>
         <w:spacing w:before="100" w:beforeAutospacing="1" w:after="100" w:afterAutospacing="1"/>
         <w:rPr>
@@ -1961,7 +1681,7 @@
       <w:pPr>
         <w:numPr>
           <w:ilvl w:val="0"/>
-          <w:numId w:val="6"/>
+          <w:numId w:val="14"/>
         </w:numPr>
         <w:spacing w:before="100" w:beforeAutospacing="1" w:after="100" w:afterAutospacing="1"/>
         <w:rPr>
@@ -1995,14 +1715,14 @@
     <w:p>
       <w:pPr>
         <w:spacing w:before="100" w:beforeAutospacing="1" w:after="100" w:afterAutospacing="1"/>
-        <w:outlineLvl w:val="1"/>
+        <w:outlineLvl w:val="2"/>
         <w:rPr>
           <w:rFonts w:ascii="Times New Roman" w:eastAsia="Times New Roman" w:hAnsi="Times New Roman" w:cs="Times New Roman"/>
           <w:b/>
           <w:bCs/>
           <w:kern w:val="0"/>
-          <w:sz w:val="36"/>
-          <w:szCs w:val="36"/>
+          <w:sz w:val="27"/>
+          <w:szCs w:val="27"/>
           <w:lang w:eastAsia="en-GB"/>
           <w14:ligatures w14:val="none"/>
         </w:rPr>
@@ -2013,8 +1733,8 @@
           <w:b/>
           <w:bCs/>
           <w:kern w:val="0"/>
-          <w:sz w:val="36"/>
-          <w:szCs w:val="36"/>
+          <w:sz w:val="27"/>
+          <w:szCs w:val="27"/>
           <w:lang w:eastAsia="en-GB"/>
           <w14:ligatures w14:val="none"/>
         </w:rPr>
@@ -2045,7 +1765,7 @@
       <w:pPr>
         <w:numPr>
           <w:ilvl w:val="0"/>
-          <w:numId w:val="7"/>
+          <w:numId w:val="15"/>
         </w:numPr>
         <w:spacing w:before="100" w:beforeAutospacing="1" w:after="100" w:afterAutospacing="1"/>
         <w:rPr>
@@ -2062,34 +1782,14 @@
           <w:lang w:eastAsia="en-GB"/>
           <w14:ligatures w14:val="none"/>
         </w:rPr>
-        <w:t>**{</w:t>
-      </w:r>
-      <w:proofErr w:type="spellStart"/>
-      <w:r>
-        <w:rPr>
-          <w:rFonts w:ascii="Times New Roman" w:eastAsia="Times New Roman" w:hAnsi="Times New Roman" w:cs="Times New Roman"/>
-          <w:kern w:val="0"/>
-          <w:lang w:eastAsia="en-GB"/>
-          <w14:ligatures w14:val="none"/>
-        </w:rPr>
-        <w:t>ProjectName</w:t>
-      </w:r>
-      <w:proofErr w:type="spellEnd"/>
-      <w:r>
-        <w:rPr>
-          <w:rFonts w:ascii="Times New Roman" w:eastAsia="Times New Roman" w:hAnsi="Times New Roman" w:cs="Times New Roman"/>
-          <w:kern w:val="0"/>
-          <w:lang w:eastAsia="en-GB"/>
-          <w14:ligatures w14:val="none"/>
-        </w:rPr>
-        <w:t>}_Crosstab_Config.xlsx** - For Tabs banner/crosstab setup</w:t>
+        <w:t>**{ProjectName}_Crosstab_Config.xlsx** - For Tabs banner/crosstab setup</w:t>
       </w:r>
     </w:p>
     <w:p>
       <w:pPr>
         <w:numPr>
           <w:ilvl w:val="0"/>
-          <w:numId w:val="7"/>
+          <w:numId w:val="15"/>
         </w:numPr>
         <w:spacing w:before="100" w:beforeAutospacing="1" w:after="100" w:afterAutospacing="1"/>
         <w:rPr>
@@ -2106,34 +1806,14 @@
           <w:lang w:eastAsia="en-GB"/>
           <w14:ligatures w14:val="none"/>
         </w:rPr>
-        <w:t>**{</w:t>
-      </w:r>
-      <w:proofErr w:type="spellStart"/>
-      <w:r>
-        <w:rPr>
-          <w:rFonts w:ascii="Times New Roman" w:eastAsia="Times New Roman" w:hAnsi="Times New Roman" w:cs="Times New Roman"/>
-          <w:kern w:val="0"/>
-          <w:lang w:eastAsia="en-GB"/>
-          <w14:ligatures w14:val="none"/>
-        </w:rPr>
-        <w:t>ProjectName</w:t>
-      </w:r>
-      <w:proofErr w:type="spellEnd"/>
-      <w:r>
-        <w:rPr>
-          <w:rFonts w:ascii="Times New Roman" w:eastAsia="Times New Roman" w:hAnsi="Times New Roman" w:cs="Times New Roman"/>
-          <w:kern w:val="0"/>
-          <w:lang w:eastAsia="en-GB"/>
-          <w14:ligatures w14:val="none"/>
-        </w:rPr>
-        <w:t>}_Survey_Structure.xlsx** - For Tabs question/option mapping</w:t>
+        <w:t>**{ProjectName}_Survey_Structure.xlsx** - For Tabs question/option mapping</w:t>
       </w:r>
     </w:p>
     <w:p>
       <w:pPr>
         <w:numPr>
           <w:ilvl w:val="0"/>
-          <w:numId w:val="7"/>
+          <w:numId w:val="15"/>
         </w:numPr>
         <w:spacing w:before="100" w:beforeAutospacing="1" w:after="100" w:afterAutospacing="1"/>
         <w:rPr>
@@ -2150,28 +1830,7 @@
           <w:lang w:eastAsia="en-GB"/>
           <w14:ligatures w14:val="none"/>
         </w:rPr>
-        <w:lastRenderedPageBreak/>
-        <w:t>**{</w:t>
-      </w:r>
-      <w:proofErr w:type="spellStart"/>
-      <w:r>
-        <w:rPr>
-          <w:rFonts w:ascii="Times New Roman" w:eastAsia="Times New Roman" w:hAnsi="Times New Roman" w:cs="Times New Roman"/>
-          <w:kern w:val="0"/>
-          <w:lang w:eastAsia="en-GB"/>
-          <w14:ligatures w14:val="none"/>
-        </w:rPr>
-        <w:t>ProjectName</w:t>
-      </w:r>
-      <w:proofErr w:type="spellEnd"/>
-      <w:r>
-        <w:rPr>
-          <w:rFonts w:ascii="Times New Roman" w:eastAsia="Times New Roman" w:hAnsi="Times New Roman" w:cs="Times New Roman"/>
-          <w:kern w:val="0"/>
-          <w:lang w:eastAsia="en-GB"/>
-          <w14:ligatures w14:val="none"/>
-        </w:rPr>
-        <w:t>}_Data_Headers.xlsx** - Column headers for your data file</w:t>
+        <w:t>**{ProjectName}_Data_Headers.xlsx** - Column headers for your data file</w:t>
       </w:r>
     </w:p>
     <w:p>
@@ -2197,14 +1856,14 @@
     <w:p>
       <w:pPr>
         <w:spacing w:before="100" w:beforeAutospacing="1" w:after="100" w:afterAutospacing="1"/>
-        <w:outlineLvl w:val="1"/>
+        <w:outlineLvl w:val="2"/>
         <w:rPr>
           <w:rFonts w:ascii="Times New Roman" w:eastAsia="Times New Roman" w:hAnsi="Times New Roman" w:cs="Times New Roman"/>
           <w:b/>
           <w:bCs/>
           <w:kern w:val="0"/>
-          <w:sz w:val="36"/>
-          <w:szCs w:val="36"/>
+          <w:sz w:val="27"/>
+          <w:szCs w:val="27"/>
           <w:lang w:eastAsia="en-GB"/>
           <w14:ligatures w14:val="none"/>
         </w:rPr>
@@ -2215,8 +1874,8 @@
           <w:b/>
           <w:bCs/>
           <w:kern w:val="0"/>
-          <w:sz w:val="36"/>
-          <w:szCs w:val="36"/>
+          <w:sz w:val="27"/>
+          <w:szCs w:val="27"/>
           <w:lang w:eastAsia="en-GB"/>
           <w14:ligatures w14:val="none"/>
         </w:rPr>
@@ -2247,7 +1906,7 @@
       <w:pPr>
         <w:numPr>
           <w:ilvl w:val="0"/>
-          <w:numId w:val="8"/>
+          <w:numId w:val="16"/>
         </w:numPr>
         <w:spacing w:before="100" w:beforeAutospacing="1" w:after="100" w:afterAutospacing="1"/>
         <w:rPr>
@@ -2291,7 +1950,7 @@
       <w:pPr>
         <w:numPr>
           <w:ilvl w:val="0"/>
-          <w:numId w:val="8"/>
+          <w:numId w:val="16"/>
         </w:numPr>
         <w:spacing w:before="100" w:beforeAutospacing="1" w:after="100" w:afterAutospacing="1"/>
         <w:rPr>
@@ -2315,7 +1974,7 @@
       <w:pPr>
         <w:numPr>
           <w:ilvl w:val="0"/>
-          <w:numId w:val="8"/>
+          <w:numId w:val="16"/>
         </w:numPr>
         <w:spacing w:before="100" w:beforeAutospacing="1" w:after="100" w:afterAutospacing="1"/>
         <w:rPr>
@@ -2339,7 +1998,7 @@
       <w:pPr>
         <w:numPr>
           <w:ilvl w:val="0"/>
-          <w:numId w:val="8"/>
+          <w:numId w:val="16"/>
         </w:numPr>
         <w:spacing w:before="100" w:beforeAutospacing="1" w:after="100" w:afterAutospacing="1"/>
         <w:rPr>
@@ -2363,7 +2022,7 @@
       <w:pPr>
         <w:numPr>
           <w:ilvl w:val="0"/>
-          <w:numId w:val="8"/>
+          <w:numId w:val="16"/>
         </w:numPr>
         <w:spacing w:before="100" w:beforeAutospacing="1" w:after="100" w:afterAutospacing="1"/>
         <w:rPr>
@@ -2387,7 +2046,7 @@
       <w:pPr>
         <w:numPr>
           <w:ilvl w:val="0"/>
-          <w:numId w:val="8"/>
+          <w:numId w:val="16"/>
         </w:numPr>
         <w:spacing w:before="100" w:beforeAutospacing="1" w:after="100" w:afterAutospacing="1"/>
         <w:rPr>
@@ -2409,48 +2068,6 @@
     </w:p>
     <w:p>
       <w:pPr>
-        <w:spacing w:before="100" w:beforeAutospacing="1" w:after="100" w:afterAutospacing="1"/>
-        <w:rPr>
-          <w:rFonts w:ascii="Times New Roman" w:eastAsia="Times New Roman" w:hAnsi="Times New Roman" w:cs="Times New Roman"/>
-          <w:kern w:val="0"/>
-          <w:lang w:eastAsia="en-GB"/>
-          <w14:ligatures w14:val="none"/>
-        </w:rPr>
-      </w:pPr>
-      <w:r>
-        <w:rPr>
-          <w:rFonts w:ascii="Times New Roman" w:eastAsia="Times New Roman" w:hAnsi="Times New Roman" w:cs="Times New Roman"/>
-          <w:kern w:val="0"/>
-          <w:lang w:eastAsia="en-GB"/>
-          <w14:ligatures w14:val="none"/>
-        </w:rPr>
-        <w:t xml:space="preserve">See the </w:t>
-      </w:r>
-      <w:hyperlink r:id="rId5" w:history="1">
-        <w:r>
-          <w:rPr>
-            <w:rFonts w:ascii="Times New Roman" w:eastAsia="Times New Roman" w:hAnsi="Times New Roman" w:cs="Times New Roman"/>
-            <w:color w:val="0000FF"/>
-            <w:kern w:val="0"/>
-            <w:u w:val="single"/>
-            <w:lang w:eastAsia="en-GB"/>
-            <w14:ligatures w14:val="none"/>
-          </w:rPr>
-          <w:t>User Manual</w:t>
-        </w:r>
-      </w:hyperlink>
-      <w:r>
-        <w:rPr>
-          <w:rFonts w:ascii="Times New Roman" w:eastAsia="Times New Roman" w:hAnsi="Times New Roman" w:cs="Times New Roman"/>
-          <w:kern w:val="0"/>
-          <w:lang w:eastAsia="en-GB"/>
-          <w14:ligatures w14:val="none"/>
-        </w:rPr>
-        <w:t xml:space="preserve"> for detailed guidance on: - Handling complex grid questions - Resolving validation flags - Customizing question codes - Using the CLI mode for batch processing</w:t>
-      </w:r>
-    </w:p>
-    <w:p>
-      <w:pPr>
         <w:rPr>
           <w:rFonts w:ascii="Times New Roman" w:eastAsia="Times New Roman" w:hAnsi="Times New Roman" w:cs="Times New Roman"/>
           <w:kern w:val="0"/>
@@ -2475,100 +2092,9 @@
           <w:lang w:eastAsia="en-GB"/>
           <w14:ligatures w14:val="none"/>
         </w:rPr>
-        <w:pict w14:anchorId="7C8B2325">
-          <v:rect id="_x0000_i1025" alt="" style="width:451.3pt;height:.05pt;mso-width-percent:0;mso-height-percent:0;mso-width-percent:0;mso-height-percent:0" o:hralign="center" o:hrstd="t" o:hr="t" fillcolor="#a0a0a0" stroked="f"/>
+        <w:pict w14:anchorId="0E6E65FE">
+          <v:rect id="_x0000_i1027" alt="" style="width:451.3pt;height:.05pt;mso-width-percent:0;mso-height-percent:0;mso-width-percent:0;mso-height-percent:0" o:hralign="center" o:hrstd="t" o:hr="t" fillcolor="#a0a0a0" stroked="f"/>
         </w:pict>
-      </w:r>
-    </w:p>
-    <w:p>
-      <w:pPr>
-        <w:spacing w:before="100" w:beforeAutospacing="1" w:after="100" w:afterAutospacing="1"/>
-        <w:rPr>
-          <w:rFonts w:ascii="Times New Roman" w:eastAsia="Times New Roman" w:hAnsi="Times New Roman" w:cs="Times New Roman"/>
-          <w:kern w:val="0"/>
-          <w:lang w:eastAsia="en-GB"/>
-          <w14:ligatures w14:val="none"/>
-        </w:rPr>
-      </w:pPr>
-      <w:r>
-        <w:rPr>
-          <w:rFonts w:ascii="Times New Roman" w:eastAsia="Times New Roman" w:hAnsi="Times New Roman" w:cs="Times New Roman"/>
-          <w:b/>
-          <w:bCs/>
-          <w:kern w:val="0"/>
-          <w:lang w:eastAsia="en-GB"/>
-          <w14:ligatures w14:val="none"/>
-        </w:rPr>
-        <w:t>Total Time:</w:t>
-      </w:r>
-      <w:r>
-        <w:rPr>
-          <w:rFonts w:ascii="Times New Roman" w:eastAsia="Times New Roman" w:hAnsi="Times New Roman" w:cs="Times New Roman"/>
-          <w:kern w:val="0"/>
-          <w:lang w:eastAsia="en-GB"/>
-          <w14:ligatures w14:val="none"/>
-        </w:rPr>
-        <w:t xml:space="preserve"> ~10 minutes </w:t>
-      </w:r>
-      <w:r>
-        <w:rPr>
-          <w:rFonts w:ascii="Times New Roman" w:eastAsia="Times New Roman" w:hAnsi="Times New Roman" w:cs="Times New Roman"/>
-          <w:b/>
-          <w:bCs/>
-          <w:kern w:val="0"/>
-          <w:lang w:eastAsia="en-GB"/>
-          <w14:ligatures w14:val="none"/>
-        </w:rPr>
-        <w:t>Difficulty:</w:t>
-      </w:r>
-      <w:r>
-        <w:rPr>
-          <w:rFonts w:ascii="Times New Roman" w:eastAsia="Times New Roman" w:hAnsi="Times New Roman" w:cs="Times New Roman"/>
-          <w:kern w:val="0"/>
-          <w:lang w:eastAsia="en-GB"/>
-          <w14:ligatures w14:val="none"/>
-        </w:rPr>
-        <w:t xml:space="preserve"> Beginner </w:t>
-      </w:r>
-      <w:r>
-        <w:rPr>
-          <w:rFonts w:ascii="Times New Roman" w:eastAsia="Times New Roman" w:hAnsi="Times New Roman" w:cs="Times New Roman"/>
-          <w:b/>
-          <w:bCs/>
-          <w:kern w:val="0"/>
-          <w:lang w:eastAsia="en-GB"/>
-          <w14:ligatures w14:val="none"/>
-        </w:rPr>
-        <w:t>Prerequisites:</w:t>
-      </w:r>
-      <w:r>
-        <w:rPr>
-          <w:rFonts w:ascii="Times New Roman" w:eastAsia="Times New Roman" w:hAnsi="Times New Roman" w:cs="Times New Roman"/>
-          <w:kern w:val="0"/>
-          <w:lang w:eastAsia="en-GB"/>
-          <w14:ligatures w14:val="none"/>
-        </w:rPr>
-        <w:t xml:space="preserve"> </w:t>
-      </w:r>
-      <w:proofErr w:type="spellStart"/>
-      <w:r>
-        <w:rPr>
-          <w:rFonts w:ascii="Times New Roman" w:eastAsia="Times New Roman" w:hAnsi="Times New Roman" w:cs="Times New Roman"/>
-          <w:kern w:val="0"/>
-          <w:lang w:eastAsia="en-GB"/>
-          <w14:ligatures w14:val="none"/>
-        </w:rPr>
-        <w:t>Alchemer</w:t>
-      </w:r>
-      <w:proofErr w:type="spellEnd"/>
-      <w:r>
-        <w:rPr>
-          <w:rFonts w:ascii="Times New Roman" w:eastAsia="Times New Roman" w:hAnsi="Times New Roman" w:cs="Times New Roman"/>
-          <w:kern w:val="0"/>
-          <w:lang w:eastAsia="en-GB"/>
-          <w14:ligatures w14:val="none"/>
-        </w:rPr>
-        <w:t xml:space="preserve"> survey access, R with required packages</w:t>
       </w:r>
     </w:p>
     <w:p/>
@@ -2585,6 +2111,381 @@
 <file path=word/numbering.xml><?xml version="1.0" encoding="utf-8"?>
 <w:numbering xmlns:wpc="http://schemas.microsoft.com/office/word/2010/wordprocessingCanvas" xmlns:cx="http://schemas.microsoft.com/office/drawing/2014/chartex" xmlns:cx1="http://schemas.microsoft.com/office/drawing/2015/9/8/chartex" xmlns:cx2="http://schemas.microsoft.com/office/drawing/2015/10/21/chartex" xmlns:cx3="http://schemas.microsoft.com/office/drawing/2016/5/9/chartex" xmlns:cx4="http://schemas.microsoft.com/office/drawing/2016/5/10/chartex" xmlns:cx5="http://schemas.microsoft.com/office/drawing/2016/5/11/chartex" xmlns:cx6="http://schemas.microsoft.com/office/drawing/2016/5/12/chartex" xmlns:cx7="http://schemas.microsoft.com/office/drawing/2016/5/13/chartex" xmlns:cx8="http://schemas.microsoft.com/office/drawing/2016/5/14/chartex" xmlns:mc="http://schemas.openxmlformats.org/markup-compatibility/2006" xmlns:aink="http://schemas.microsoft.com/office/drawing/2016/ink" xmlns:am3d="http://schemas.microsoft.com/office/drawing/2017/model3d" xmlns:o="urn:schemas-microsoft-com:office:office" xmlns:oel="http://schemas.microsoft.com/office/2019/extlst" xmlns:r="http://schemas.openxmlformats.org/officeDocument/2006/relationships" xmlns:m="http://schemas.openxmlformats.org/officeDocument/2006/math" xmlns:v="urn:schemas-microsoft-com:vml" xmlns:wp14="http://schemas.microsoft.com/office/word/2010/wordprocessingDrawing" xmlns:wp="http://schemas.openxmlformats.org/drawingml/2006/wordprocessingDrawing" xmlns:w10="urn:schemas-microsoft-com:office:word" xmlns:w="http://schemas.openxmlformats.org/wordprocessingml/2006/main" xmlns:w14="http://schemas.microsoft.com/office/word/2010/wordml" xmlns:w15="http://schemas.microsoft.com/office/word/2012/wordml" xmlns:w16cex="http://schemas.microsoft.com/office/word/2018/wordml/cex" xmlns:w16cid="http://schemas.microsoft.com/office/word/2016/wordml/cid" xmlns:w16="http://schemas.microsoft.com/office/word/2018/wordml" xmlns:w16du="http://schemas.microsoft.com/office/word/2023/wordml/word16du" xmlns:w16sdtdh="http://schemas.microsoft.com/office/word/2020/wordml/sdtdatahash" xmlns:w16sdtfl="http://schemas.microsoft.com/office/word/2024/wordml/sdtformatlock" xmlns:w16se="http://schemas.microsoft.com/office/word/2015/wordml/symex" xmlns:wpg="http://schemas.microsoft.com/office/word/2010/wordprocessingGroup" xmlns:wpi="http://schemas.microsoft.com/office/word/2010/wordprocessingInk" xmlns:wne="http://schemas.microsoft.com/office/word/2006/wordml" xmlns:wps="http://schemas.microsoft.com/office/word/2010/wordprocessingShape" mc:Ignorable="w14 w15 w16se w16cid w16 w16cex w16sdtdh w16sdtfl w16du wp14">
   <w:abstractNum w:abstractNumId="0" w15:restartNumberingAfterBreak="0">
+    <w:nsid w:val="0EFC0D0B"/>
+    <w:multiLevelType w:val="multilevel"/>
+    <w:tmpl w:val="440832F0"/>
+    <w:lvl w:ilvl="0">
+      <w:start w:val="1"/>
+      <w:numFmt w:val="decimal"/>
+      <w:lvlText w:val="%1."/>
+      <w:lvlJc w:val="left"/>
+      <w:pPr>
+        <w:tabs>
+          <w:tab w:val="num" w:pos="720"/>
+        </w:tabs>
+        <w:ind w:left="720" w:hanging="360"/>
+      </w:pPr>
+    </w:lvl>
+    <w:lvl w:ilvl="1" w:tentative="1">
+      <w:start w:val="1"/>
+      <w:numFmt w:val="decimal"/>
+      <w:lvlText w:val="%2."/>
+      <w:lvlJc w:val="left"/>
+      <w:pPr>
+        <w:tabs>
+          <w:tab w:val="num" w:pos="1440"/>
+        </w:tabs>
+        <w:ind w:left="1440" w:hanging="360"/>
+      </w:pPr>
+    </w:lvl>
+    <w:lvl w:ilvl="2" w:tentative="1">
+      <w:start w:val="1"/>
+      <w:numFmt w:val="decimal"/>
+      <w:lvlText w:val="%3."/>
+      <w:lvlJc w:val="left"/>
+      <w:pPr>
+        <w:tabs>
+          <w:tab w:val="num" w:pos="2160"/>
+        </w:tabs>
+        <w:ind w:left="2160" w:hanging="360"/>
+      </w:pPr>
+    </w:lvl>
+    <w:lvl w:ilvl="3" w:tentative="1">
+      <w:start w:val="1"/>
+      <w:numFmt w:val="decimal"/>
+      <w:lvlText w:val="%4."/>
+      <w:lvlJc w:val="left"/>
+      <w:pPr>
+        <w:tabs>
+          <w:tab w:val="num" w:pos="2880"/>
+        </w:tabs>
+        <w:ind w:left="2880" w:hanging="360"/>
+      </w:pPr>
+    </w:lvl>
+    <w:lvl w:ilvl="4" w:tentative="1">
+      <w:start w:val="1"/>
+      <w:numFmt w:val="decimal"/>
+      <w:lvlText w:val="%5."/>
+      <w:lvlJc w:val="left"/>
+      <w:pPr>
+        <w:tabs>
+          <w:tab w:val="num" w:pos="3600"/>
+        </w:tabs>
+        <w:ind w:left="3600" w:hanging="360"/>
+      </w:pPr>
+    </w:lvl>
+    <w:lvl w:ilvl="5" w:tentative="1">
+      <w:start w:val="1"/>
+      <w:numFmt w:val="decimal"/>
+      <w:lvlText w:val="%6."/>
+      <w:lvlJc w:val="left"/>
+      <w:pPr>
+        <w:tabs>
+          <w:tab w:val="num" w:pos="4320"/>
+        </w:tabs>
+        <w:ind w:left="4320" w:hanging="360"/>
+      </w:pPr>
+    </w:lvl>
+    <w:lvl w:ilvl="6" w:tentative="1">
+      <w:start w:val="1"/>
+      <w:numFmt w:val="decimal"/>
+      <w:lvlText w:val="%7."/>
+      <w:lvlJc w:val="left"/>
+      <w:pPr>
+        <w:tabs>
+          <w:tab w:val="num" w:pos="5040"/>
+        </w:tabs>
+        <w:ind w:left="5040" w:hanging="360"/>
+      </w:pPr>
+    </w:lvl>
+    <w:lvl w:ilvl="7" w:tentative="1">
+      <w:start w:val="1"/>
+      <w:numFmt w:val="decimal"/>
+      <w:lvlText w:val="%8."/>
+      <w:lvlJc w:val="left"/>
+      <w:pPr>
+        <w:tabs>
+          <w:tab w:val="num" w:pos="5760"/>
+        </w:tabs>
+        <w:ind w:left="5760" w:hanging="360"/>
+      </w:pPr>
+    </w:lvl>
+    <w:lvl w:ilvl="8" w:tentative="1">
+      <w:start w:val="1"/>
+      <w:numFmt w:val="decimal"/>
+      <w:lvlText w:val="%9."/>
+      <w:lvlJc w:val="left"/>
+      <w:pPr>
+        <w:tabs>
+          <w:tab w:val="num" w:pos="6480"/>
+        </w:tabs>
+        <w:ind w:left="6480" w:hanging="360"/>
+      </w:pPr>
+    </w:lvl>
+  </w:abstractNum>
+  <w:abstractNum w:abstractNumId="1" w15:restartNumberingAfterBreak="0">
+    <w:nsid w:val="12CB35DE"/>
+    <w:multiLevelType w:val="multilevel"/>
+    <w:tmpl w:val="A76C533E"/>
+    <w:lvl w:ilvl="0">
+      <w:start w:val="1"/>
+      <w:numFmt w:val="decimal"/>
+      <w:lvlText w:val="%1."/>
+      <w:lvlJc w:val="left"/>
+      <w:pPr>
+        <w:tabs>
+          <w:tab w:val="num" w:pos="720"/>
+        </w:tabs>
+        <w:ind w:left="720" w:hanging="360"/>
+      </w:pPr>
+    </w:lvl>
+    <w:lvl w:ilvl="1" w:tentative="1">
+      <w:start w:val="1"/>
+      <w:numFmt w:val="decimal"/>
+      <w:lvlText w:val="%2."/>
+      <w:lvlJc w:val="left"/>
+      <w:pPr>
+        <w:tabs>
+          <w:tab w:val="num" w:pos="1440"/>
+        </w:tabs>
+        <w:ind w:left="1440" w:hanging="360"/>
+      </w:pPr>
+    </w:lvl>
+    <w:lvl w:ilvl="2" w:tentative="1">
+      <w:start w:val="1"/>
+      <w:numFmt w:val="decimal"/>
+      <w:lvlText w:val="%3."/>
+      <w:lvlJc w:val="left"/>
+      <w:pPr>
+        <w:tabs>
+          <w:tab w:val="num" w:pos="2160"/>
+        </w:tabs>
+        <w:ind w:left="2160" w:hanging="360"/>
+      </w:pPr>
+    </w:lvl>
+    <w:lvl w:ilvl="3" w:tentative="1">
+      <w:start w:val="1"/>
+      <w:numFmt w:val="decimal"/>
+      <w:lvlText w:val="%4."/>
+      <w:lvlJc w:val="left"/>
+      <w:pPr>
+        <w:tabs>
+          <w:tab w:val="num" w:pos="2880"/>
+        </w:tabs>
+        <w:ind w:left="2880" w:hanging="360"/>
+      </w:pPr>
+    </w:lvl>
+    <w:lvl w:ilvl="4" w:tentative="1">
+      <w:start w:val="1"/>
+      <w:numFmt w:val="decimal"/>
+      <w:lvlText w:val="%5."/>
+      <w:lvlJc w:val="left"/>
+      <w:pPr>
+        <w:tabs>
+          <w:tab w:val="num" w:pos="3600"/>
+        </w:tabs>
+        <w:ind w:left="3600" w:hanging="360"/>
+      </w:pPr>
+    </w:lvl>
+    <w:lvl w:ilvl="5" w:tentative="1">
+      <w:start w:val="1"/>
+      <w:numFmt w:val="decimal"/>
+      <w:lvlText w:val="%6."/>
+      <w:lvlJc w:val="left"/>
+      <w:pPr>
+        <w:tabs>
+          <w:tab w:val="num" w:pos="4320"/>
+        </w:tabs>
+        <w:ind w:left="4320" w:hanging="360"/>
+      </w:pPr>
+    </w:lvl>
+    <w:lvl w:ilvl="6" w:tentative="1">
+      <w:start w:val="1"/>
+      <w:numFmt w:val="decimal"/>
+      <w:lvlText w:val="%7."/>
+      <w:lvlJc w:val="left"/>
+      <w:pPr>
+        <w:tabs>
+          <w:tab w:val="num" w:pos="5040"/>
+        </w:tabs>
+        <w:ind w:left="5040" w:hanging="360"/>
+      </w:pPr>
+    </w:lvl>
+    <w:lvl w:ilvl="7" w:tentative="1">
+      <w:start w:val="1"/>
+      <w:numFmt w:val="decimal"/>
+      <w:lvlText w:val="%8."/>
+      <w:lvlJc w:val="left"/>
+      <w:pPr>
+        <w:tabs>
+          <w:tab w:val="num" w:pos="5760"/>
+        </w:tabs>
+        <w:ind w:left="5760" w:hanging="360"/>
+      </w:pPr>
+    </w:lvl>
+    <w:lvl w:ilvl="8" w:tentative="1">
+      <w:start w:val="1"/>
+      <w:numFmt w:val="decimal"/>
+      <w:lvlText w:val="%9."/>
+      <w:lvlJc w:val="left"/>
+      <w:pPr>
+        <w:tabs>
+          <w:tab w:val="num" w:pos="6480"/>
+        </w:tabs>
+        <w:ind w:left="6480" w:hanging="360"/>
+      </w:pPr>
+    </w:lvl>
+  </w:abstractNum>
+  <w:abstractNum w:abstractNumId="2" w15:restartNumberingAfterBreak="0">
+    <w:nsid w:val="1A8877FF"/>
+    <w:multiLevelType w:val="multilevel"/>
+    <w:tmpl w:val="8516112C"/>
+    <w:lvl w:ilvl="0">
+      <w:start w:val="1"/>
+      <w:numFmt w:val="bullet"/>
+      <w:lvlText w:val=""/>
+      <w:lvlJc w:val="left"/>
+      <w:pPr>
+        <w:tabs>
+          <w:tab w:val="num" w:pos="720"/>
+        </w:tabs>
+        <w:ind w:left="720" w:hanging="360"/>
+      </w:pPr>
+      <w:rPr>
+        <w:rFonts w:ascii="Symbol" w:hAnsi="Symbol" w:hint="default"/>
+        <w:sz w:val="20"/>
+      </w:rPr>
+    </w:lvl>
+    <w:lvl w:ilvl="1" w:tentative="1">
+      <w:start w:val="1"/>
+      <w:numFmt w:val="bullet"/>
+      <w:lvlText w:val="o"/>
+      <w:lvlJc w:val="left"/>
+      <w:pPr>
+        <w:tabs>
+          <w:tab w:val="num" w:pos="1440"/>
+        </w:tabs>
+        <w:ind w:left="1440" w:hanging="360"/>
+      </w:pPr>
+      <w:rPr>
+        <w:rFonts w:ascii="Courier New" w:hAnsi="Courier New" w:hint="default"/>
+        <w:sz w:val="20"/>
+      </w:rPr>
+    </w:lvl>
+    <w:lvl w:ilvl="2" w:tentative="1">
+      <w:start w:val="1"/>
+      <w:numFmt w:val="bullet"/>
+      <w:lvlText w:val=""/>
+      <w:lvlJc w:val="left"/>
+      <w:pPr>
+        <w:tabs>
+          <w:tab w:val="num" w:pos="2160"/>
+        </w:tabs>
+        <w:ind w:left="2160" w:hanging="360"/>
+      </w:pPr>
+      <w:rPr>
+        <w:rFonts w:ascii="Wingdings" w:hAnsi="Wingdings" w:hint="default"/>
+        <w:sz w:val="20"/>
+      </w:rPr>
+    </w:lvl>
+    <w:lvl w:ilvl="3" w:tentative="1">
+      <w:start w:val="1"/>
+      <w:numFmt w:val="bullet"/>
+      <w:lvlText w:val=""/>
+      <w:lvlJc w:val="left"/>
+      <w:pPr>
+        <w:tabs>
+          <w:tab w:val="num" w:pos="2880"/>
+        </w:tabs>
+        <w:ind w:left="2880" w:hanging="360"/>
+      </w:pPr>
+      <w:rPr>
+        <w:rFonts w:ascii="Wingdings" w:hAnsi="Wingdings" w:hint="default"/>
+        <w:sz w:val="20"/>
+      </w:rPr>
+    </w:lvl>
+    <w:lvl w:ilvl="4" w:tentative="1">
+      <w:start w:val="1"/>
+      <w:numFmt w:val="bullet"/>
+      <w:lvlText w:val=""/>
+      <w:lvlJc w:val="left"/>
+      <w:pPr>
+        <w:tabs>
+          <w:tab w:val="num" w:pos="3600"/>
+        </w:tabs>
+        <w:ind w:left="3600" w:hanging="360"/>
+      </w:pPr>
+      <w:rPr>
+        <w:rFonts w:ascii="Wingdings" w:hAnsi="Wingdings" w:hint="default"/>
+        <w:sz w:val="20"/>
+      </w:rPr>
+    </w:lvl>
+    <w:lvl w:ilvl="5" w:tentative="1">
+      <w:start w:val="1"/>
+      <w:numFmt w:val="bullet"/>
+      <w:lvlText w:val=""/>
+      <w:lvlJc w:val="left"/>
+      <w:pPr>
+        <w:tabs>
+          <w:tab w:val="num" w:pos="4320"/>
+        </w:tabs>
+        <w:ind w:left="4320" w:hanging="360"/>
+      </w:pPr>
+      <w:rPr>
+        <w:rFonts w:ascii="Wingdings" w:hAnsi="Wingdings" w:hint="default"/>
+        <w:sz w:val="20"/>
+      </w:rPr>
+    </w:lvl>
+    <w:lvl w:ilvl="6" w:tentative="1">
+      <w:start w:val="1"/>
+      <w:numFmt w:val="bullet"/>
+      <w:lvlText w:val=""/>
+      <w:lvlJc w:val="left"/>
+      <w:pPr>
+        <w:tabs>
+          <w:tab w:val="num" w:pos="5040"/>
+        </w:tabs>
+        <w:ind w:left="5040" w:hanging="360"/>
+      </w:pPr>
+      <w:rPr>
+        <w:rFonts w:ascii="Wingdings" w:hAnsi="Wingdings" w:hint="default"/>
+        <w:sz w:val="20"/>
+      </w:rPr>
+    </w:lvl>
+    <w:lvl w:ilvl="7" w:tentative="1">
+      <w:start w:val="1"/>
+      <w:numFmt w:val="bullet"/>
+      <w:lvlText w:val=""/>
+      <w:lvlJc w:val="left"/>
+      <w:pPr>
+        <w:tabs>
+          <w:tab w:val="num" w:pos="5760"/>
+        </w:tabs>
+        <w:ind w:left="5760" w:hanging="360"/>
+      </w:pPr>
+      <w:rPr>
+        <w:rFonts w:ascii="Wingdings" w:hAnsi="Wingdings" w:hint="default"/>
+        <w:sz w:val="20"/>
+      </w:rPr>
+    </w:lvl>
+    <w:lvl w:ilvl="8" w:tentative="1">
+      <w:start w:val="1"/>
+      <w:numFmt w:val="bullet"/>
+      <w:lvlText w:val=""/>
+      <w:lvlJc w:val="left"/>
+      <w:pPr>
+        <w:tabs>
+          <w:tab w:val="num" w:pos="6480"/>
+        </w:tabs>
+        <w:ind w:left="6480" w:hanging="360"/>
+      </w:pPr>
+      <w:rPr>
+        <w:rFonts w:ascii="Wingdings" w:hAnsi="Wingdings" w:hint="default"/>
+        <w:sz w:val="20"/>
+      </w:rPr>
+    </w:lvl>
+  </w:abstractNum>
+  <w:abstractNum w:abstractNumId="3" w15:restartNumberingAfterBreak="0">
     <w:nsid w:val="39F1153C"/>
     <w:multiLevelType w:val="multilevel"/>
     <w:tmpl w:val="987C4CEE"/>
@@ -2733,7 +2634,7 @@
       </w:rPr>
     </w:lvl>
   </w:abstractNum>
-  <w:abstractNum w:abstractNumId="1" w15:restartNumberingAfterBreak="0">
+  <w:abstractNum w:abstractNumId="4" w15:restartNumberingAfterBreak="0">
     <w:nsid w:val="39F23C10"/>
     <w:multiLevelType w:val="multilevel"/>
     <w:tmpl w:val="C8D05D06"/>
@@ -2882,7 +2783,124 @@
       </w:rPr>
     </w:lvl>
   </w:abstractNum>
-  <w:abstractNum w:abstractNumId="2" w15:restartNumberingAfterBreak="0">
+  <w:abstractNum w:abstractNumId="5" w15:restartNumberingAfterBreak="0">
+    <w:nsid w:val="3DD24F7C"/>
+    <w:multiLevelType w:val="multilevel"/>
+    <w:tmpl w:val="0A1C2F40"/>
+    <w:lvl w:ilvl="0">
+      <w:start w:val="1"/>
+      <w:numFmt w:val="decimal"/>
+      <w:lvlText w:val="%1."/>
+      <w:lvlJc w:val="left"/>
+      <w:pPr>
+        <w:tabs>
+          <w:tab w:val="num" w:pos="720"/>
+        </w:tabs>
+        <w:ind w:left="720" w:hanging="360"/>
+      </w:pPr>
+    </w:lvl>
+    <w:lvl w:ilvl="1">
+      <w:start w:val="1"/>
+      <w:numFmt w:val="bullet"/>
+      <w:lvlText w:val="o"/>
+      <w:lvlJc w:val="left"/>
+      <w:pPr>
+        <w:tabs>
+          <w:tab w:val="num" w:pos="1440"/>
+        </w:tabs>
+        <w:ind w:left="1440" w:hanging="360"/>
+      </w:pPr>
+      <w:rPr>
+        <w:rFonts w:ascii="Courier New" w:hAnsi="Courier New" w:hint="default"/>
+        <w:sz w:val="20"/>
+      </w:rPr>
+    </w:lvl>
+    <w:lvl w:ilvl="2" w:tentative="1">
+      <w:start w:val="1"/>
+      <w:numFmt w:val="decimal"/>
+      <w:lvlText w:val="%3."/>
+      <w:lvlJc w:val="left"/>
+      <w:pPr>
+        <w:tabs>
+          <w:tab w:val="num" w:pos="2160"/>
+        </w:tabs>
+        <w:ind w:left="2160" w:hanging="360"/>
+      </w:pPr>
+    </w:lvl>
+    <w:lvl w:ilvl="3" w:tentative="1">
+      <w:start w:val="1"/>
+      <w:numFmt w:val="decimal"/>
+      <w:lvlText w:val="%4."/>
+      <w:lvlJc w:val="left"/>
+      <w:pPr>
+        <w:tabs>
+          <w:tab w:val="num" w:pos="2880"/>
+        </w:tabs>
+        <w:ind w:left="2880" w:hanging="360"/>
+      </w:pPr>
+    </w:lvl>
+    <w:lvl w:ilvl="4" w:tentative="1">
+      <w:start w:val="1"/>
+      <w:numFmt w:val="decimal"/>
+      <w:lvlText w:val="%5."/>
+      <w:lvlJc w:val="left"/>
+      <w:pPr>
+        <w:tabs>
+          <w:tab w:val="num" w:pos="3600"/>
+        </w:tabs>
+        <w:ind w:left="3600" w:hanging="360"/>
+      </w:pPr>
+    </w:lvl>
+    <w:lvl w:ilvl="5" w:tentative="1">
+      <w:start w:val="1"/>
+      <w:numFmt w:val="decimal"/>
+      <w:lvlText w:val="%6."/>
+      <w:lvlJc w:val="left"/>
+      <w:pPr>
+        <w:tabs>
+          <w:tab w:val="num" w:pos="4320"/>
+        </w:tabs>
+        <w:ind w:left="4320" w:hanging="360"/>
+      </w:pPr>
+    </w:lvl>
+    <w:lvl w:ilvl="6" w:tentative="1">
+      <w:start w:val="1"/>
+      <w:numFmt w:val="decimal"/>
+      <w:lvlText w:val="%7."/>
+      <w:lvlJc w:val="left"/>
+      <w:pPr>
+        <w:tabs>
+          <w:tab w:val="num" w:pos="5040"/>
+        </w:tabs>
+        <w:ind w:left="5040" w:hanging="360"/>
+      </w:pPr>
+    </w:lvl>
+    <w:lvl w:ilvl="7" w:tentative="1">
+      <w:start w:val="1"/>
+      <w:numFmt w:val="decimal"/>
+      <w:lvlText w:val="%8."/>
+      <w:lvlJc w:val="left"/>
+      <w:pPr>
+        <w:tabs>
+          <w:tab w:val="num" w:pos="5760"/>
+        </w:tabs>
+        <w:ind w:left="5760" w:hanging="360"/>
+      </w:pPr>
+    </w:lvl>
+    <w:lvl w:ilvl="8" w:tentative="1">
+      <w:start w:val="1"/>
+      <w:numFmt w:val="decimal"/>
+      <w:lvlText w:val="%9."/>
+      <w:lvlJc w:val="left"/>
+      <w:pPr>
+        <w:tabs>
+          <w:tab w:val="num" w:pos="6480"/>
+        </w:tabs>
+        <w:ind w:left="6480" w:hanging="360"/>
+      </w:pPr>
+    </w:lvl>
+  </w:abstractNum>
+  <w:abstractNum w:abstractNumId="6" w15:restartNumberingAfterBreak="0">
     <w:nsid w:val="3FE8671F"/>
     <w:multiLevelType w:val="multilevel"/>
     <w:tmpl w:val="CF9AF736"/>
@@ -3031,7 +3049,156 @@
       </w:rPr>
     </w:lvl>
   </w:abstractNum>
-  <w:abstractNum w:abstractNumId="3" w15:restartNumberingAfterBreak="0">
+  <w:abstractNum w:abstractNumId="7" w15:restartNumberingAfterBreak="0">
+    <w:nsid w:val="408C790A"/>
+    <w:multiLevelType w:val="multilevel"/>
+    <w:tmpl w:val="AA96C75E"/>
+    <w:lvl w:ilvl="0">
+      <w:start w:val="1"/>
+      <w:numFmt w:val="bullet"/>
+      <w:lvlText w:val=""/>
+      <w:lvlJc w:val="left"/>
+      <w:pPr>
+        <w:tabs>
+          <w:tab w:val="num" w:pos="720"/>
+        </w:tabs>
+        <w:ind w:left="720" w:hanging="360"/>
+      </w:pPr>
+      <w:rPr>
+        <w:rFonts w:ascii="Symbol" w:hAnsi="Symbol" w:hint="default"/>
+        <w:sz w:val="20"/>
+      </w:rPr>
+    </w:lvl>
+    <w:lvl w:ilvl="1" w:tentative="1">
+      <w:start w:val="1"/>
+      <w:numFmt w:val="bullet"/>
+      <w:lvlText w:val="o"/>
+      <w:lvlJc w:val="left"/>
+      <w:pPr>
+        <w:tabs>
+          <w:tab w:val="num" w:pos="1440"/>
+        </w:tabs>
+        <w:ind w:left="1440" w:hanging="360"/>
+      </w:pPr>
+      <w:rPr>
+        <w:rFonts w:ascii="Courier New" w:hAnsi="Courier New" w:hint="default"/>
+        <w:sz w:val="20"/>
+      </w:rPr>
+    </w:lvl>
+    <w:lvl w:ilvl="2" w:tentative="1">
+      <w:start w:val="1"/>
+      <w:numFmt w:val="bullet"/>
+      <w:lvlText w:val=""/>
+      <w:lvlJc w:val="left"/>
+      <w:pPr>
+        <w:tabs>
+          <w:tab w:val="num" w:pos="2160"/>
+        </w:tabs>
+        <w:ind w:left="2160" w:hanging="360"/>
+      </w:pPr>
+      <w:rPr>
+        <w:rFonts w:ascii="Wingdings" w:hAnsi="Wingdings" w:hint="default"/>
+        <w:sz w:val="20"/>
+      </w:rPr>
+    </w:lvl>
+    <w:lvl w:ilvl="3" w:tentative="1">
+      <w:start w:val="1"/>
+      <w:numFmt w:val="bullet"/>
+      <w:lvlText w:val=""/>
+      <w:lvlJc w:val="left"/>
+      <w:pPr>
+        <w:tabs>
+          <w:tab w:val="num" w:pos="2880"/>
+        </w:tabs>
+        <w:ind w:left="2880" w:hanging="360"/>
+      </w:pPr>
+      <w:rPr>
+        <w:rFonts w:ascii="Wingdings" w:hAnsi="Wingdings" w:hint="default"/>
+        <w:sz w:val="20"/>
+      </w:rPr>
+    </w:lvl>
+    <w:lvl w:ilvl="4" w:tentative="1">
+      <w:start w:val="1"/>
+      <w:numFmt w:val="bullet"/>
+      <w:lvlText w:val=""/>
+      <w:lvlJc w:val="left"/>
+      <w:pPr>
+        <w:tabs>
+          <w:tab w:val="num" w:pos="3600"/>
+        </w:tabs>
+        <w:ind w:left="3600" w:hanging="360"/>
+      </w:pPr>
+      <w:rPr>
+        <w:rFonts w:ascii="Wingdings" w:hAnsi="Wingdings" w:hint="default"/>
+        <w:sz w:val="20"/>
+      </w:rPr>
+    </w:lvl>
+    <w:lvl w:ilvl="5" w:tentative="1">
+      <w:start w:val="1"/>
+      <w:numFmt w:val="bullet"/>
+      <w:lvlText w:val=""/>
+      <w:lvlJc w:val="left"/>
+      <w:pPr>
+        <w:tabs>
+          <w:tab w:val="num" w:pos="4320"/>
+        </w:tabs>
+        <w:ind w:left="4320" w:hanging="360"/>
+      </w:pPr>
+      <w:rPr>
+        <w:rFonts w:ascii="Wingdings" w:hAnsi="Wingdings" w:hint="default"/>
+        <w:sz w:val="20"/>
+      </w:rPr>
+    </w:lvl>
+    <w:lvl w:ilvl="6" w:tentative="1">
+      <w:start w:val="1"/>
+      <w:numFmt w:val="bullet"/>
+      <w:lvlText w:val=""/>
+      <w:lvlJc w:val="left"/>
+      <w:pPr>
+        <w:tabs>
+          <w:tab w:val="num" w:pos="5040"/>
+        </w:tabs>
+        <w:ind w:left="5040" w:hanging="360"/>
+      </w:pPr>
+      <w:rPr>
+        <w:rFonts w:ascii="Wingdings" w:hAnsi="Wingdings" w:hint="default"/>
+        <w:sz w:val="20"/>
+      </w:rPr>
+    </w:lvl>
+    <w:lvl w:ilvl="7" w:tentative="1">
+      <w:start w:val="1"/>
+      <w:numFmt w:val="bullet"/>
+      <w:lvlText w:val=""/>
+      <w:lvlJc w:val="left"/>
+      <w:pPr>
+        <w:tabs>
+          <w:tab w:val="num" w:pos="5760"/>
+        </w:tabs>
+        <w:ind w:left="5760" w:hanging="360"/>
+      </w:pPr>
+      <w:rPr>
+        <w:rFonts w:ascii="Wingdings" w:hAnsi="Wingdings" w:hint="default"/>
+        <w:sz w:val="20"/>
+      </w:rPr>
+    </w:lvl>
+    <w:lvl w:ilvl="8" w:tentative="1">
+      <w:start w:val="1"/>
+      <w:numFmt w:val="bullet"/>
+      <w:lvlText w:val=""/>
+      <w:lvlJc w:val="left"/>
+      <w:pPr>
+        <w:tabs>
+          <w:tab w:val="num" w:pos="6480"/>
+        </w:tabs>
+        <w:ind w:left="6480" w:hanging="360"/>
+      </w:pPr>
+      <w:rPr>
+        <w:rFonts w:ascii="Wingdings" w:hAnsi="Wingdings" w:hint="default"/>
+        <w:sz w:val="20"/>
+      </w:rPr>
+    </w:lvl>
+  </w:abstractNum>
+  <w:abstractNum w:abstractNumId="8" w15:restartNumberingAfterBreak="0">
     <w:nsid w:val="41300254"/>
     <w:multiLevelType w:val="multilevel"/>
     <w:tmpl w:val="1658A440"/>
@@ -3144,7 +3311,120 @@
       </w:pPr>
     </w:lvl>
   </w:abstractNum>
-  <w:abstractNum w:abstractNumId="4" w15:restartNumberingAfterBreak="0">
+  <w:abstractNum w:abstractNumId="9" w15:restartNumberingAfterBreak="0">
+    <w:nsid w:val="463A6114"/>
+    <w:multiLevelType w:val="multilevel"/>
+    <w:tmpl w:val="13060D1E"/>
+    <w:lvl w:ilvl="0">
+      <w:start w:val="1"/>
+      <w:numFmt w:val="decimal"/>
+      <w:lvlText w:val="%1."/>
+      <w:lvlJc w:val="left"/>
+      <w:pPr>
+        <w:tabs>
+          <w:tab w:val="num" w:pos="720"/>
+        </w:tabs>
+        <w:ind w:left="720" w:hanging="360"/>
+      </w:pPr>
+    </w:lvl>
+    <w:lvl w:ilvl="1" w:tentative="1">
+      <w:start w:val="1"/>
+      <w:numFmt w:val="decimal"/>
+      <w:lvlText w:val="%2."/>
+      <w:lvlJc w:val="left"/>
+      <w:pPr>
+        <w:tabs>
+          <w:tab w:val="num" w:pos="1440"/>
+        </w:tabs>
+        <w:ind w:left="1440" w:hanging="360"/>
+      </w:pPr>
+    </w:lvl>
+    <w:lvl w:ilvl="2" w:tentative="1">
+      <w:start w:val="1"/>
+      <w:numFmt w:val="decimal"/>
+      <w:lvlText w:val="%3."/>
+      <w:lvlJc w:val="left"/>
+      <w:pPr>
+        <w:tabs>
+          <w:tab w:val="num" w:pos="2160"/>
+        </w:tabs>
+        <w:ind w:left="2160" w:hanging="360"/>
+      </w:pPr>
+    </w:lvl>
+    <w:lvl w:ilvl="3" w:tentative="1">
+      <w:start w:val="1"/>
+      <w:numFmt w:val="decimal"/>
+      <w:lvlText w:val="%4."/>
+      <w:lvlJc w:val="left"/>
+      <w:pPr>
+        <w:tabs>
+          <w:tab w:val="num" w:pos="2880"/>
+        </w:tabs>
+        <w:ind w:left="2880" w:hanging="360"/>
+      </w:pPr>
+    </w:lvl>
+    <w:lvl w:ilvl="4" w:tentative="1">
+      <w:start w:val="1"/>
+      <w:numFmt w:val="decimal"/>
+      <w:lvlText w:val="%5."/>
+      <w:lvlJc w:val="left"/>
+      <w:pPr>
+        <w:tabs>
+          <w:tab w:val="num" w:pos="3600"/>
+        </w:tabs>
+        <w:ind w:left="3600" w:hanging="360"/>
+      </w:pPr>
+    </w:lvl>
+    <w:lvl w:ilvl="5" w:tentative="1">
+      <w:start w:val="1"/>
+      <w:numFmt w:val="decimal"/>
+      <w:lvlText w:val="%6."/>
+      <w:lvlJc w:val="left"/>
+      <w:pPr>
+        <w:tabs>
+          <w:tab w:val="num" w:pos="4320"/>
+        </w:tabs>
+        <w:ind w:left="4320" w:hanging="360"/>
+      </w:pPr>
+    </w:lvl>
+    <w:lvl w:ilvl="6" w:tentative="1">
+      <w:start w:val="1"/>
+      <w:numFmt w:val="decimal"/>
+      <w:lvlText w:val="%7."/>
+      <w:lvlJc w:val="left"/>
+      <w:pPr>
+        <w:tabs>
+          <w:tab w:val="num" w:pos="5040"/>
+        </w:tabs>
+        <w:ind w:left="5040" w:hanging="360"/>
+      </w:pPr>
+    </w:lvl>
+    <w:lvl w:ilvl="7" w:tentative="1">
+      <w:start w:val="1"/>
+      <w:numFmt w:val="decimal"/>
+      <w:lvlText w:val="%8."/>
+      <w:lvlJc w:val="left"/>
+      <w:pPr>
+        <w:tabs>
+          <w:tab w:val="num" w:pos="5760"/>
+        </w:tabs>
+        <w:ind w:left="5760" w:hanging="360"/>
+      </w:pPr>
+    </w:lvl>
+    <w:lvl w:ilvl="8" w:tentative="1">
+      <w:start w:val="1"/>
+      <w:numFmt w:val="decimal"/>
+      <w:lvlText w:val="%9."/>
+      <w:lvlJc w:val="left"/>
+      <w:pPr>
+        <w:tabs>
+          <w:tab w:val="num" w:pos="6480"/>
+        </w:tabs>
+        <w:ind w:left="6480" w:hanging="360"/>
+      </w:pPr>
+    </w:lvl>
+  </w:abstractNum>
+  <w:abstractNum w:abstractNumId="10" w15:restartNumberingAfterBreak="0">
     <w:nsid w:val="4DF44417"/>
     <w:multiLevelType w:val="multilevel"/>
     <w:tmpl w:val="E0E672FE"/>
@@ -3257,7 +3537,305 @@
       </w:pPr>
     </w:lvl>
   </w:abstractNum>
-  <w:abstractNum w:abstractNumId="5" w15:restartNumberingAfterBreak="0">
+  <w:abstractNum w:abstractNumId="11" w15:restartNumberingAfterBreak="0">
+    <w:nsid w:val="554F6C96"/>
+    <w:multiLevelType w:val="multilevel"/>
+    <w:tmpl w:val="2E3AB054"/>
+    <w:lvl w:ilvl="0">
+      <w:start w:val="1"/>
+      <w:numFmt w:val="bullet"/>
+      <w:lvlText w:val=""/>
+      <w:lvlJc w:val="left"/>
+      <w:pPr>
+        <w:tabs>
+          <w:tab w:val="num" w:pos="720"/>
+        </w:tabs>
+        <w:ind w:left="720" w:hanging="360"/>
+      </w:pPr>
+      <w:rPr>
+        <w:rFonts w:ascii="Symbol" w:hAnsi="Symbol" w:hint="default"/>
+        <w:sz w:val="20"/>
+      </w:rPr>
+    </w:lvl>
+    <w:lvl w:ilvl="1" w:tentative="1">
+      <w:start w:val="1"/>
+      <w:numFmt w:val="bullet"/>
+      <w:lvlText w:val="o"/>
+      <w:lvlJc w:val="left"/>
+      <w:pPr>
+        <w:tabs>
+          <w:tab w:val="num" w:pos="1440"/>
+        </w:tabs>
+        <w:ind w:left="1440" w:hanging="360"/>
+      </w:pPr>
+      <w:rPr>
+        <w:rFonts w:ascii="Courier New" w:hAnsi="Courier New" w:hint="default"/>
+        <w:sz w:val="20"/>
+      </w:rPr>
+    </w:lvl>
+    <w:lvl w:ilvl="2" w:tentative="1">
+      <w:start w:val="1"/>
+      <w:numFmt w:val="bullet"/>
+      <w:lvlText w:val=""/>
+      <w:lvlJc w:val="left"/>
+      <w:pPr>
+        <w:tabs>
+          <w:tab w:val="num" w:pos="2160"/>
+        </w:tabs>
+        <w:ind w:left="2160" w:hanging="360"/>
+      </w:pPr>
+      <w:rPr>
+        <w:rFonts w:ascii="Wingdings" w:hAnsi="Wingdings" w:hint="default"/>
+        <w:sz w:val="20"/>
+      </w:rPr>
+    </w:lvl>
+    <w:lvl w:ilvl="3" w:tentative="1">
+      <w:start w:val="1"/>
+      <w:numFmt w:val="bullet"/>
+      <w:lvlText w:val=""/>
+      <w:lvlJc w:val="left"/>
+      <w:pPr>
+        <w:tabs>
+          <w:tab w:val="num" w:pos="2880"/>
+        </w:tabs>
+        <w:ind w:left="2880" w:hanging="360"/>
+      </w:pPr>
+      <w:rPr>
+        <w:rFonts w:ascii="Wingdings" w:hAnsi="Wingdings" w:hint="default"/>
+        <w:sz w:val="20"/>
+      </w:rPr>
+    </w:lvl>
+    <w:lvl w:ilvl="4" w:tentative="1">
+      <w:start w:val="1"/>
+      <w:numFmt w:val="bullet"/>
+      <w:lvlText w:val=""/>
+      <w:lvlJc w:val="left"/>
+      <w:pPr>
+        <w:tabs>
+          <w:tab w:val="num" w:pos="3600"/>
+        </w:tabs>
+        <w:ind w:left="3600" w:hanging="360"/>
+      </w:pPr>
+      <w:rPr>
+        <w:rFonts w:ascii="Wingdings" w:hAnsi="Wingdings" w:hint="default"/>
+        <w:sz w:val="20"/>
+      </w:rPr>
+    </w:lvl>
+    <w:lvl w:ilvl="5" w:tentative="1">
+      <w:start w:val="1"/>
+      <w:numFmt w:val="bullet"/>
+      <w:lvlText w:val=""/>
+      <w:lvlJc w:val="left"/>
+      <w:pPr>
+        <w:tabs>
+          <w:tab w:val="num" w:pos="4320"/>
+        </w:tabs>
+        <w:ind w:left="4320" w:hanging="360"/>
+      </w:pPr>
+      <w:rPr>
+        <w:rFonts w:ascii="Wingdings" w:hAnsi="Wingdings" w:hint="default"/>
+        <w:sz w:val="20"/>
+      </w:rPr>
+    </w:lvl>
+    <w:lvl w:ilvl="6" w:tentative="1">
+      <w:start w:val="1"/>
+      <w:numFmt w:val="bullet"/>
+      <w:lvlText w:val=""/>
+      <w:lvlJc w:val="left"/>
+      <w:pPr>
+        <w:tabs>
+          <w:tab w:val="num" w:pos="5040"/>
+        </w:tabs>
+        <w:ind w:left="5040" w:hanging="360"/>
+      </w:pPr>
+      <w:rPr>
+        <w:rFonts w:ascii="Wingdings" w:hAnsi="Wingdings" w:hint="default"/>
+        <w:sz w:val="20"/>
+      </w:rPr>
+    </w:lvl>
+    <w:lvl w:ilvl="7" w:tentative="1">
+      <w:start w:val="1"/>
+      <w:numFmt w:val="bullet"/>
+      <w:lvlText w:val=""/>
+      <w:lvlJc w:val="left"/>
+      <w:pPr>
+        <w:tabs>
+          <w:tab w:val="num" w:pos="5760"/>
+        </w:tabs>
+        <w:ind w:left="5760" w:hanging="360"/>
+      </w:pPr>
+      <w:rPr>
+        <w:rFonts w:ascii="Wingdings" w:hAnsi="Wingdings" w:hint="default"/>
+        <w:sz w:val="20"/>
+      </w:rPr>
+    </w:lvl>
+    <w:lvl w:ilvl="8" w:tentative="1">
+      <w:start w:val="1"/>
+      <w:numFmt w:val="bullet"/>
+      <w:lvlText w:val=""/>
+      <w:lvlJc w:val="left"/>
+      <w:pPr>
+        <w:tabs>
+          <w:tab w:val="num" w:pos="6480"/>
+        </w:tabs>
+        <w:ind w:left="6480" w:hanging="360"/>
+      </w:pPr>
+      <w:rPr>
+        <w:rFonts w:ascii="Wingdings" w:hAnsi="Wingdings" w:hint="default"/>
+        <w:sz w:val="20"/>
+      </w:rPr>
+    </w:lvl>
+  </w:abstractNum>
+  <w:abstractNum w:abstractNumId="12" w15:restartNumberingAfterBreak="0">
+    <w:nsid w:val="559D1FD1"/>
+    <w:multiLevelType w:val="multilevel"/>
+    <w:tmpl w:val="BABE843E"/>
+    <w:lvl w:ilvl="0">
+      <w:start w:val="1"/>
+      <w:numFmt w:val="bullet"/>
+      <w:lvlText w:val=""/>
+      <w:lvlJc w:val="left"/>
+      <w:pPr>
+        <w:tabs>
+          <w:tab w:val="num" w:pos="720"/>
+        </w:tabs>
+        <w:ind w:left="720" w:hanging="360"/>
+      </w:pPr>
+      <w:rPr>
+        <w:rFonts w:ascii="Symbol" w:hAnsi="Symbol" w:hint="default"/>
+        <w:sz w:val="20"/>
+      </w:rPr>
+    </w:lvl>
+    <w:lvl w:ilvl="1" w:tentative="1">
+      <w:start w:val="1"/>
+      <w:numFmt w:val="bullet"/>
+      <w:lvlText w:val="o"/>
+      <w:lvlJc w:val="left"/>
+      <w:pPr>
+        <w:tabs>
+          <w:tab w:val="num" w:pos="1440"/>
+        </w:tabs>
+        <w:ind w:left="1440" w:hanging="360"/>
+      </w:pPr>
+      <w:rPr>
+        <w:rFonts w:ascii="Courier New" w:hAnsi="Courier New" w:hint="default"/>
+        <w:sz w:val="20"/>
+      </w:rPr>
+    </w:lvl>
+    <w:lvl w:ilvl="2" w:tentative="1">
+      <w:start w:val="1"/>
+      <w:numFmt w:val="bullet"/>
+      <w:lvlText w:val=""/>
+      <w:lvlJc w:val="left"/>
+      <w:pPr>
+        <w:tabs>
+          <w:tab w:val="num" w:pos="2160"/>
+        </w:tabs>
+        <w:ind w:left="2160" w:hanging="360"/>
+      </w:pPr>
+      <w:rPr>
+        <w:rFonts w:ascii="Wingdings" w:hAnsi="Wingdings" w:hint="default"/>
+        <w:sz w:val="20"/>
+      </w:rPr>
+    </w:lvl>
+    <w:lvl w:ilvl="3" w:tentative="1">
+      <w:start w:val="1"/>
+      <w:numFmt w:val="bullet"/>
+      <w:lvlText w:val=""/>
+      <w:lvlJc w:val="left"/>
+      <w:pPr>
+        <w:tabs>
+          <w:tab w:val="num" w:pos="2880"/>
+        </w:tabs>
+        <w:ind w:left="2880" w:hanging="360"/>
+      </w:pPr>
+      <w:rPr>
+        <w:rFonts w:ascii="Wingdings" w:hAnsi="Wingdings" w:hint="default"/>
+        <w:sz w:val="20"/>
+      </w:rPr>
+    </w:lvl>
+    <w:lvl w:ilvl="4" w:tentative="1">
+      <w:start w:val="1"/>
+      <w:numFmt w:val="bullet"/>
+      <w:lvlText w:val=""/>
+      <w:lvlJc w:val="left"/>
+      <w:pPr>
+        <w:tabs>
+          <w:tab w:val="num" w:pos="3600"/>
+        </w:tabs>
+        <w:ind w:left="3600" w:hanging="360"/>
+      </w:pPr>
+      <w:rPr>
+        <w:rFonts w:ascii="Wingdings" w:hAnsi="Wingdings" w:hint="default"/>
+        <w:sz w:val="20"/>
+      </w:rPr>
+    </w:lvl>
+    <w:lvl w:ilvl="5" w:tentative="1">
+      <w:start w:val="1"/>
+      <w:numFmt w:val="bullet"/>
+      <w:lvlText w:val=""/>
+      <w:lvlJc w:val="left"/>
+      <w:pPr>
+        <w:tabs>
+          <w:tab w:val="num" w:pos="4320"/>
+        </w:tabs>
+        <w:ind w:left="4320" w:hanging="360"/>
+      </w:pPr>
+      <w:rPr>
+        <w:rFonts w:ascii="Wingdings" w:hAnsi="Wingdings" w:hint="default"/>
+        <w:sz w:val="20"/>
+      </w:rPr>
+    </w:lvl>
+    <w:lvl w:ilvl="6" w:tentative="1">
+      <w:start w:val="1"/>
+      <w:numFmt w:val="bullet"/>
+      <w:lvlText w:val=""/>
+      <w:lvlJc w:val="left"/>
+      <w:pPr>
+        <w:tabs>
+          <w:tab w:val="num" w:pos="5040"/>
+        </w:tabs>
+        <w:ind w:left="5040" w:hanging="360"/>
+      </w:pPr>
+      <w:rPr>
+        <w:rFonts w:ascii="Wingdings" w:hAnsi="Wingdings" w:hint="default"/>
+        <w:sz w:val="20"/>
+      </w:rPr>
+    </w:lvl>
+    <w:lvl w:ilvl="7" w:tentative="1">
+      <w:start w:val="1"/>
+      <w:numFmt w:val="bullet"/>
+      <w:lvlText w:val=""/>
+      <w:lvlJc w:val="left"/>
+      <w:pPr>
+        <w:tabs>
+          <w:tab w:val="num" w:pos="5760"/>
+        </w:tabs>
+        <w:ind w:left="5760" w:hanging="360"/>
+      </w:pPr>
+      <w:rPr>
+        <w:rFonts w:ascii="Wingdings" w:hAnsi="Wingdings" w:hint="default"/>
+        <w:sz w:val="20"/>
+      </w:rPr>
+    </w:lvl>
+    <w:lvl w:ilvl="8" w:tentative="1">
+      <w:start w:val="1"/>
+      <w:numFmt w:val="bullet"/>
+      <w:lvlText w:val=""/>
+      <w:lvlJc w:val="left"/>
+      <w:pPr>
+        <w:tabs>
+          <w:tab w:val="num" w:pos="6480"/>
+        </w:tabs>
+        <w:ind w:left="6480" w:hanging="360"/>
+      </w:pPr>
+      <w:rPr>
+        <w:rFonts w:ascii="Wingdings" w:hAnsi="Wingdings" w:hint="default"/>
+        <w:sz w:val="20"/>
+      </w:rPr>
+    </w:lvl>
+  </w:abstractNum>
+  <w:abstractNum w:abstractNumId="13" w15:restartNumberingAfterBreak="0">
     <w:nsid w:val="70AB2664"/>
     <w:multiLevelType w:val="multilevel"/>
     <w:tmpl w:val="226A89CC"/>
@@ -3374,7 +3952,7 @@
       </w:pPr>
     </w:lvl>
   </w:abstractNum>
-  <w:abstractNum w:abstractNumId="6" w15:restartNumberingAfterBreak="0">
+  <w:abstractNum w:abstractNumId="14" w15:restartNumberingAfterBreak="0">
     <w:nsid w:val="7E707184"/>
     <w:multiLevelType w:val="multilevel"/>
     <w:tmpl w:val="50DA4A56"/>
@@ -3523,7 +4101,7 @@
       </w:rPr>
     </w:lvl>
   </w:abstractNum>
-  <w:abstractNum w:abstractNumId="7" w15:restartNumberingAfterBreak="0">
+  <w:abstractNum w:abstractNumId="15" w15:restartNumberingAfterBreak="0">
     <w:nsid w:val="7EA71912"/>
     <w:multiLevelType w:val="multilevel"/>
     <w:tmpl w:val="EB0CF410"/>
@@ -3637,28 +4215,52 @@
     </w:lvl>
   </w:abstractNum>
   <w:num w:numId="1" w16cid:durableId="524831019">
+    <w:abstractNumId w:val="4"/>
+  </w:num>
+  <w:num w:numId="2" w16cid:durableId="766316664">
+    <w:abstractNumId w:val="6"/>
+  </w:num>
+  <w:num w:numId="3" w16cid:durableId="658386989">
+    <w:abstractNumId w:val="14"/>
+  </w:num>
+  <w:num w:numId="4" w16cid:durableId="1618103482">
+    <w:abstractNumId w:val="13"/>
+  </w:num>
+  <w:num w:numId="5" w16cid:durableId="1911696628">
+    <w:abstractNumId w:val="10"/>
+  </w:num>
+  <w:num w:numId="6" w16cid:durableId="1360935519">
+    <w:abstractNumId w:val="3"/>
+  </w:num>
+  <w:num w:numId="7" w16cid:durableId="1768885693">
+    <w:abstractNumId w:val="15"/>
+  </w:num>
+  <w:num w:numId="8" w16cid:durableId="1470435951">
+    <w:abstractNumId w:val="8"/>
+  </w:num>
+  <w:num w:numId="9" w16cid:durableId="630943409">
+    <w:abstractNumId w:val="2"/>
+  </w:num>
+  <w:num w:numId="10" w16cid:durableId="291248180">
+    <w:abstractNumId w:val="11"/>
+  </w:num>
+  <w:num w:numId="11" w16cid:durableId="147668683">
+    <w:abstractNumId w:val="7"/>
+  </w:num>
+  <w:num w:numId="12" w16cid:durableId="267853098">
+    <w:abstractNumId w:val="5"/>
+  </w:num>
+  <w:num w:numId="13" w16cid:durableId="1446775239">
+    <w:abstractNumId w:val="0"/>
+  </w:num>
+  <w:num w:numId="14" w16cid:durableId="1580872740">
+    <w:abstractNumId w:val="12"/>
+  </w:num>
+  <w:num w:numId="15" w16cid:durableId="37315488">
     <w:abstractNumId w:val="1"/>
   </w:num>
-  <w:num w:numId="2" w16cid:durableId="766316664">
-    <w:abstractNumId w:val="2"/>
-  </w:num>
-  <w:num w:numId="3" w16cid:durableId="658386989">
-    <w:abstractNumId w:val="6"/>
-  </w:num>
-  <w:num w:numId="4" w16cid:durableId="1618103482">
-    <w:abstractNumId w:val="5"/>
-  </w:num>
-  <w:num w:numId="5" w16cid:durableId="1911696628">
-    <w:abstractNumId w:val="4"/>
-  </w:num>
-  <w:num w:numId="6" w16cid:durableId="1360935519">
-    <w:abstractNumId w:val="0"/>
-  </w:num>
-  <w:num w:numId="7" w16cid:durableId="1768885693">
-    <w:abstractNumId w:val="7"/>
-  </w:num>
-  <w:num w:numId="8" w16cid:durableId="1470435951">
-    <w:abstractNumId w:val="3"/>
+  <w:num w:numId="16" w16cid:durableId="1309943510">
+    <w:abstractNumId w:val="9"/>
   </w:num>
 </w:numbering>
 </file>
@@ -4131,7 +4733,6 @@
     <w:next w:val="Normal"/>
     <w:link w:val="Heading4Char"/>
     <w:uiPriority w:val="9"/>
-    <w:semiHidden/>
     <w:unhideWhenUsed/>
     <w:qFormat/>
     <w:rsid w:val="00D52B89"/>
@@ -4326,7 +4927,6 @@
     <w:basedOn w:val="DefaultParagraphFont"/>
     <w:link w:val="Heading4"/>
     <w:uiPriority w:val="9"/>
-    <w:semiHidden/>
     <w:rsid w:val="00D52B89"/>
     <w:rPr>
       <w:rFonts w:eastAsiaTheme="majorEastAsia" w:cstheme="majorBidi"/>

</xml_diff>